<commit_message>
Changed analysis example, basic version now can export both folders and files with specified sizes.
</commit_message>
<xml_diff>
--- a/examples/HERMES Manual.docx
+++ b/examples/HERMES Manual.docx
@@ -4931,7 +4931,25 @@
         <w:t xml:space="preserve"> </w:t>
       </w:r>
       <w:r>
-        <w:t xml:space="preserve">of 5 shows a TPX3 Control signal, </w:t>
+        <w:t>of</w:t>
+      </w:r>
+      <w:r>
+        <w:t xml:space="preserve"> 4 or</w:t>
+      </w:r>
+      <w:r>
+        <w:t xml:space="preserve"> 5 shows a </w:t>
+      </w:r>
+      <w:r>
+        <w:t xml:space="preserve">SPIDR Control signal and </w:t>
+      </w:r>
+      <w:r>
+        <w:t>TPX3 Control signal</w:t>
+      </w:r>
+      <w:r>
+        <w:t xml:space="preserve"> respectively</w:t>
+      </w:r>
+      <w:r>
+        <w:t xml:space="preserve">, </w:t>
       </w:r>
       <w:r>
         <w:t xml:space="preserve">and any other </w:t>
@@ -5028,7 +5046,24 @@
       </w:r>
       <w:bookmarkEnd w:id="20"/>
     </w:p>
-    <w:p/>
+    <w:p>
+      <w:r>
+        <w:t xml:space="preserve">HERMES offers a handful of features to allow for data analysis </w:t>
+      </w:r>
+      <w:proofErr w:type="gramStart"/>
+      <w:r>
+        <w:t>of .</w:t>
+      </w:r>
+      <w:proofErr w:type="spellStart"/>
+      <w:r>
+        <w:t>rawSignals</w:t>
+      </w:r>
+      <w:proofErr w:type="spellEnd"/>
+      <w:proofErr w:type="gramEnd"/>
+      <w:r>
+        <w:t xml:space="preserve"> files. In the examples directory of the HERMES folder, </w:t>
+      </w:r>
+    </w:p>
     <w:sectPr>
       <w:pgSz w:w="12240" w:h="15840"/>
       <w:pgMar w:top="1440" w:right="1440" w:bottom="1440" w:left="1440" w:header="720" w:footer="720" w:gutter="0"/>
@@ -8262,7 +8297,7 @@
 </file>
 
 <file path=customXml/itemProps1.xml><?xml version="1.0" encoding="utf-8"?>
-<ds:datastoreItem xmlns:ds="http://schemas.openxmlformats.org/officeDocument/2006/customXml" ds:itemID="{49881355-2A48-B34E-99FC-3A83C9BC302D}">
+<ds:datastoreItem xmlns:ds="http://schemas.openxmlformats.org/officeDocument/2006/customXml" ds:itemID="{A55EECB5-9913-604F-B76E-17FF6C6B43E0}">
   <ds:schemaRefs>
     <ds:schemaRef ds:uri="http://schemas.openxmlformats.org/officeDocument/2006/bibliography"/>
   </ds:schemaRefs>

</xml_diff>

<commit_message>
Manual changes, example file updates
</commit_message>
<xml_diff>
--- a/examples/HERMES Manual.docx
+++ b/examples/HERMES Manual.docx
@@ -134,7 +134,7 @@
             </w:rPr>
             <w:fldChar w:fldCharType="separate"/>
           </w:r>
-          <w:hyperlink w:anchor="_Toc204769046" w:history="1">
+          <w:hyperlink w:anchor="_Toc204784719" w:history="1">
             <w:r>
               <w:rPr>
                 <w:rStyle w:val="Hyperlink"/>
@@ -181,7 +181,7 @@
                 <w:noProof/>
                 <w:webHidden/>
               </w:rPr>
-              <w:instrText xml:space="preserve"> PAGEREF _Toc204769046 \h </w:instrText>
+              <w:instrText xml:space="preserve"> PAGEREF _Toc204784719 \h </w:instrText>
             </w:r>
             <w:r>
               <w:rPr>
@@ -230,7 +230,7 @@
               <w:u w:val="none"/>
             </w:rPr>
           </w:pPr>
-          <w:hyperlink w:anchor="_Toc204769047" w:history="1">
+          <w:hyperlink w:anchor="_Toc204784720" w:history="1">
             <w:r>
               <w:rPr>
                 <w:rStyle w:val="Hyperlink"/>
@@ -256,7 +256,7 @@
                 <w:rStyle w:val="Hyperlink"/>
                 <w:noProof/>
               </w:rPr>
-              <w:t>Data Acquisition</w:t>
+              <w:t>Installation</w:t>
             </w:r>
             <w:r>
               <w:rPr>
@@ -277,7 +277,7 @@
                 <w:noProof/>
                 <w:webHidden/>
               </w:rPr>
-              <w:instrText xml:space="preserve"> PAGEREF _Toc204769047 \h </w:instrText>
+              <w:instrText xml:space="preserve"> PAGEREF _Toc204784720 \h </w:instrText>
             </w:r>
             <w:r>
               <w:rPr>
@@ -298,1444 +298,6 @@
                 <w:webHidden/>
               </w:rPr>
               <w:t>2</w:t>
-            </w:r>
-            <w:r>
-              <w:rPr>
-                <w:noProof/>
-                <w:webHidden/>
-              </w:rPr>
-              <w:fldChar w:fldCharType="end"/>
-            </w:r>
-          </w:hyperlink>
-        </w:p>
-        <w:p>
-          <w:pPr>
-            <w:pStyle w:val="TOC2"/>
-            <w:tabs>
-              <w:tab w:val="left" w:pos="541"/>
-              <w:tab w:val="right" w:leader="dot" w:pos="9350"/>
-            </w:tabs>
-            <w:rPr>
-              <w:rFonts w:eastAsiaTheme="minorEastAsia"/>
-              <w:b w:val="0"/>
-              <w:bCs w:val="0"/>
-              <w:smallCaps w:val="0"/>
-              <w:noProof/>
-              <w:sz w:val="24"/>
-              <w:szCs w:val="24"/>
-            </w:rPr>
-          </w:pPr>
-          <w:hyperlink w:anchor="_Toc204769048" w:history="1">
-            <w:r>
-              <w:rPr>
-                <w:rStyle w:val="Hyperlink"/>
-                <w:noProof/>
-              </w:rPr>
-              <w:t>2.1</w:t>
-            </w:r>
-            <w:r>
-              <w:rPr>
-                <w:rFonts w:eastAsiaTheme="minorEastAsia"/>
-                <w:b w:val="0"/>
-                <w:bCs w:val="0"/>
-                <w:smallCaps w:val="0"/>
-                <w:noProof/>
-                <w:sz w:val="24"/>
-                <w:szCs w:val="24"/>
-              </w:rPr>
-              <w:tab/>
-            </w:r>
-            <w:r>
-              <w:rPr>
-                <w:rStyle w:val="Hyperlink"/>
-                <w:noProof/>
-              </w:rPr>
-              <w:t>System Overview</w:t>
-            </w:r>
-            <w:r>
-              <w:rPr>
-                <w:noProof/>
-                <w:webHidden/>
-              </w:rPr>
-              <w:tab/>
-            </w:r>
-            <w:r>
-              <w:rPr>
-                <w:noProof/>
-                <w:webHidden/>
-              </w:rPr>
-              <w:fldChar w:fldCharType="begin"/>
-            </w:r>
-            <w:r>
-              <w:rPr>
-                <w:noProof/>
-                <w:webHidden/>
-              </w:rPr>
-              <w:instrText xml:space="preserve"> PAGEREF _Toc204769048 \h </w:instrText>
-            </w:r>
-            <w:r>
-              <w:rPr>
-                <w:noProof/>
-                <w:webHidden/>
-              </w:rPr>
-            </w:r>
-            <w:r>
-              <w:rPr>
-                <w:noProof/>
-                <w:webHidden/>
-              </w:rPr>
-              <w:fldChar w:fldCharType="separate"/>
-            </w:r>
-            <w:r>
-              <w:rPr>
-                <w:noProof/>
-                <w:webHidden/>
-              </w:rPr>
-              <w:t>2</w:t>
-            </w:r>
-            <w:r>
-              <w:rPr>
-                <w:noProof/>
-                <w:webHidden/>
-              </w:rPr>
-              <w:fldChar w:fldCharType="end"/>
-            </w:r>
-          </w:hyperlink>
-        </w:p>
-        <w:p>
-          <w:pPr>
-            <w:pStyle w:val="TOC2"/>
-            <w:tabs>
-              <w:tab w:val="left" w:pos="541"/>
-              <w:tab w:val="right" w:leader="dot" w:pos="9350"/>
-            </w:tabs>
-            <w:rPr>
-              <w:rFonts w:eastAsiaTheme="minorEastAsia"/>
-              <w:b w:val="0"/>
-              <w:bCs w:val="0"/>
-              <w:smallCaps w:val="0"/>
-              <w:noProof/>
-              <w:sz w:val="24"/>
-              <w:szCs w:val="24"/>
-            </w:rPr>
-          </w:pPr>
-          <w:hyperlink w:anchor="_Toc204769049" w:history="1">
-            <w:r>
-              <w:rPr>
-                <w:rStyle w:val="Hyperlink"/>
-                <w:noProof/>
-              </w:rPr>
-              <w:t>2.2</w:t>
-            </w:r>
-            <w:r>
-              <w:rPr>
-                <w:rFonts w:eastAsiaTheme="minorEastAsia"/>
-                <w:b w:val="0"/>
-                <w:bCs w:val="0"/>
-                <w:smallCaps w:val="0"/>
-                <w:noProof/>
-                <w:sz w:val="24"/>
-                <w:szCs w:val="24"/>
-              </w:rPr>
-              <w:tab/>
-            </w:r>
-            <w:r>
-              <w:rPr>
-                <w:rStyle w:val="Hyperlink"/>
-                <w:noProof/>
-              </w:rPr>
-              <w:t>Directory Structure</w:t>
-            </w:r>
-            <w:r>
-              <w:rPr>
-                <w:noProof/>
-                <w:webHidden/>
-              </w:rPr>
-              <w:tab/>
-            </w:r>
-            <w:r>
-              <w:rPr>
-                <w:noProof/>
-                <w:webHidden/>
-              </w:rPr>
-              <w:fldChar w:fldCharType="begin"/>
-            </w:r>
-            <w:r>
-              <w:rPr>
-                <w:noProof/>
-                <w:webHidden/>
-              </w:rPr>
-              <w:instrText xml:space="preserve"> PAGEREF _Toc204769049 \h </w:instrText>
-            </w:r>
-            <w:r>
-              <w:rPr>
-                <w:noProof/>
-                <w:webHidden/>
-              </w:rPr>
-            </w:r>
-            <w:r>
-              <w:rPr>
-                <w:noProof/>
-                <w:webHidden/>
-              </w:rPr>
-              <w:fldChar w:fldCharType="separate"/>
-            </w:r>
-            <w:r>
-              <w:rPr>
-                <w:noProof/>
-                <w:webHidden/>
-              </w:rPr>
-              <w:t>2</w:t>
-            </w:r>
-            <w:r>
-              <w:rPr>
-                <w:noProof/>
-                <w:webHidden/>
-              </w:rPr>
-              <w:fldChar w:fldCharType="end"/>
-            </w:r>
-          </w:hyperlink>
-        </w:p>
-        <w:p>
-          <w:pPr>
-            <w:pStyle w:val="TOC2"/>
-            <w:tabs>
-              <w:tab w:val="left" w:pos="541"/>
-              <w:tab w:val="right" w:leader="dot" w:pos="9350"/>
-            </w:tabs>
-            <w:rPr>
-              <w:rFonts w:eastAsiaTheme="minorEastAsia"/>
-              <w:b w:val="0"/>
-              <w:bCs w:val="0"/>
-              <w:smallCaps w:val="0"/>
-              <w:noProof/>
-              <w:sz w:val="24"/>
-              <w:szCs w:val="24"/>
-            </w:rPr>
-          </w:pPr>
-          <w:hyperlink w:anchor="_Toc204769050" w:history="1">
-            <w:r>
-              <w:rPr>
-                <w:rStyle w:val="Hyperlink"/>
-                <w:noProof/>
-              </w:rPr>
-              <w:t>2.3</w:t>
-            </w:r>
-            <w:r>
-              <w:rPr>
-                <w:rFonts w:eastAsiaTheme="minorEastAsia"/>
-                <w:b w:val="0"/>
-                <w:bCs w:val="0"/>
-                <w:smallCaps w:val="0"/>
-                <w:noProof/>
-                <w:sz w:val="24"/>
-                <w:szCs w:val="24"/>
-              </w:rPr>
-              <w:tab/>
-            </w:r>
-            <w:r>
-              <w:rPr>
-                <w:rStyle w:val="Hyperlink"/>
-                <w:noProof/>
-              </w:rPr>
-              <w:t>Configuration File</w:t>
-            </w:r>
-            <w:r>
-              <w:rPr>
-                <w:noProof/>
-                <w:webHidden/>
-              </w:rPr>
-              <w:tab/>
-            </w:r>
-            <w:r>
-              <w:rPr>
-                <w:noProof/>
-                <w:webHidden/>
-              </w:rPr>
-              <w:fldChar w:fldCharType="begin"/>
-            </w:r>
-            <w:r>
-              <w:rPr>
-                <w:noProof/>
-                <w:webHidden/>
-              </w:rPr>
-              <w:instrText xml:space="preserve"> PAGEREF _Toc204769050 \h </w:instrText>
-            </w:r>
-            <w:r>
-              <w:rPr>
-                <w:noProof/>
-                <w:webHidden/>
-              </w:rPr>
-            </w:r>
-            <w:r>
-              <w:rPr>
-                <w:noProof/>
-                <w:webHidden/>
-              </w:rPr>
-              <w:fldChar w:fldCharType="separate"/>
-            </w:r>
-            <w:r>
-              <w:rPr>
-                <w:noProof/>
-                <w:webHidden/>
-              </w:rPr>
-              <w:t>3</w:t>
-            </w:r>
-            <w:r>
-              <w:rPr>
-                <w:noProof/>
-                <w:webHidden/>
-              </w:rPr>
-              <w:fldChar w:fldCharType="end"/>
-            </w:r>
-          </w:hyperlink>
-        </w:p>
-        <w:p>
-          <w:pPr>
-            <w:pStyle w:val="TOC2"/>
-            <w:tabs>
-              <w:tab w:val="right" w:leader="dot" w:pos="9350"/>
-            </w:tabs>
-            <w:rPr>
-              <w:rFonts w:eastAsiaTheme="minorEastAsia"/>
-              <w:b w:val="0"/>
-              <w:bCs w:val="0"/>
-              <w:smallCaps w:val="0"/>
-              <w:noProof/>
-              <w:sz w:val="24"/>
-              <w:szCs w:val="24"/>
-            </w:rPr>
-          </w:pPr>
-          <w:hyperlink w:anchor="_Toc204769051" w:history="1">
-            <w:r>
-              <w:rPr>
-                <w:rStyle w:val="Hyperlink"/>
-                <w:noProof/>
-              </w:rPr>
-              <w:t>2.4 Command Line Interface (CLI)</w:t>
-            </w:r>
-            <w:r>
-              <w:rPr>
-                <w:noProof/>
-                <w:webHidden/>
-              </w:rPr>
-              <w:tab/>
-            </w:r>
-            <w:r>
-              <w:rPr>
-                <w:noProof/>
-                <w:webHidden/>
-              </w:rPr>
-              <w:fldChar w:fldCharType="begin"/>
-            </w:r>
-            <w:r>
-              <w:rPr>
-                <w:noProof/>
-                <w:webHidden/>
-              </w:rPr>
-              <w:instrText xml:space="preserve"> PAGEREF _Toc204769051 \h </w:instrText>
-            </w:r>
-            <w:r>
-              <w:rPr>
-                <w:noProof/>
-                <w:webHidden/>
-              </w:rPr>
-            </w:r>
-            <w:r>
-              <w:rPr>
-                <w:noProof/>
-                <w:webHidden/>
-              </w:rPr>
-              <w:fldChar w:fldCharType="separate"/>
-            </w:r>
-            <w:r>
-              <w:rPr>
-                <w:noProof/>
-                <w:webHidden/>
-              </w:rPr>
-              <w:t>4</w:t>
-            </w:r>
-            <w:r>
-              <w:rPr>
-                <w:noProof/>
-                <w:webHidden/>
-              </w:rPr>
-              <w:fldChar w:fldCharType="end"/>
-            </w:r>
-          </w:hyperlink>
-        </w:p>
-        <w:p>
-          <w:pPr>
-            <w:pStyle w:val="TOC3"/>
-            <w:tabs>
-              <w:tab w:val="right" w:leader="dot" w:pos="9350"/>
-            </w:tabs>
-            <w:rPr>
-              <w:rFonts w:eastAsiaTheme="minorEastAsia"/>
-              <w:smallCaps w:val="0"/>
-              <w:noProof/>
-              <w:sz w:val="24"/>
-              <w:szCs w:val="24"/>
-            </w:rPr>
-          </w:pPr>
-          <w:hyperlink w:anchor="_Toc204769052" w:history="1">
-            <w:r>
-              <w:rPr>
-                <w:rStyle w:val="Hyperlink"/>
-                <w:noProof/>
-              </w:rPr>
-              <w:t>2.4.1 Default Behavior</w:t>
-            </w:r>
-            <w:r>
-              <w:rPr>
-                <w:noProof/>
-                <w:webHidden/>
-              </w:rPr>
-              <w:tab/>
-            </w:r>
-            <w:r>
-              <w:rPr>
-                <w:noProof/>
-                <w:webHidden/>
-              </w:rPr>
-              <w:fldChar w:fldCharType="begin"/>
-            </w:r>
-            <w:r>
-              <w:rPr>
-                <w:noProof/>
-                <w:webHidden/>
-              </w:rPr>
-              <w:instrText xml:space="preserve"> PAGEREF _Toc204769052 \h </w:instrText>
-            </w:r>
-            <w:r>
-              <w:rPr>
-                <w:noProof/>
-                <w:webHidden/>
-              </w:rPr>
-            </w:r>
-            <w:r>
-              <w:rPr>
-                <w:noProof/>
-                <w:webHidden/>
-              </w:rPr>
-              <w:fldChar w:fldCharType="separate"/>
-            </w:r>
-            <w:r>
-              <w:rPr>
-                <w:noProof/>
-                <w:webHidden/>
-              </w:rPr>
-              <w:t>4</w:t>
-            </w:r>
-            <w:r>
-              <w:rPr>
-                <w:noProof/>
-                <w:webHidden/>
-              </w:rPr>
-              <w:fldChar w:fldCharType="end"/>
-            </w:r>
-          </w:hyperlink>
-        </w:p>
-        <w:p>
-          <w:pPr>
-            <w:pStyle w:val="TOC3"/>
-            <w:tabs>
-              <w:tab w:val="right" w:leader="dot" w:pos="9350"/>
-            </w:tabs>
-            <w:rPr>
-              <w:rFonts w:eastAsiaTheme="minorEastAsia"/>
-              <w:smallCaps w:val="0"/>
-              <w:noProof/>
-              <w:sz w:val="24"/>
-              <w:szCs w:val="24"/>
-            </w:rPr>
-          </w:pPr>
-          <w:hyperlink w:anchor="_Toc204769053" w:history="1">
-            <w:r>
-              <w:rPr>
-                <w:rStyle w:val="Hyperlink"/>
-                <w:noProof/>
-              </w:rPr>
-              <w:t>2.4.2 CLI Flags</w:t>
-            </w:r>
-            <w:r>
-              <w:rPr>
-                <w:noProof/>
-                <w:webHidden/>
-              </w:rPr>
-              <w:tab/>
-            </w:r>
-            <w:r>
-              <w:rPr>
-                <w:noProof/>
-                <w:webHidden/>
-              </w:rPr>
-              <w:fldChar w:fldCharType="begin"/>
-            </w:r>
-            <w:r>
-              <w:rPr>
-                <w:noProof/>
-                <w:webHidden/>
-              </w:rPr>
-              <w:instrText xml:space="preserve"> PAGEREF _Toc204769053 \h </w:instrText>
-            </w:r>
-            <w:r>
-              <w:rPr>
-                <w:noProof/>
-                <w:webHidden/>
-              </w:rPr>
-            </w:r>
-            <w:r>
-              <w:rPr>
-                <w:noProof/>
-                <w:webHidden/>
-              </w:rPr>
-              <w:fldChar w:fldCharType="separate"/>
-            </w:r>
-            <w:r>
-              <w:rPr>
-                <w:noProof/>
-                <w:webHidden/>
-              </w:rPr>
-              <w:t>4</w:t>
-            </w:r>
-            <w:r>
-              <w:rPr>
-                <w:noProof/>
-                <w:webHidden/>
-              </w:rPr>
-              <w:fldChar w:fldCharType="end"/>
-            </w:r>
-          </w:hyperlink>
-        </w:p>
-        <w:p>
-          <w:pPr>
-            <w:pStyle w:val="TOC3"/>
-            <w:tabs>
-              <w:tab w:val="right" w:leader="dot" w:pos="9350"/>
-            </w:tabs>
-            <w:rPr>
-              <w:rFonts w:eastAsiaTheme="minorEastAsia"/>
-              <w:smallCaps w:val="0"/>
-              <w:noProof/>
-              <w:sz w:val="24"/>
-              <w:szCs w:val="24"/>
-            </w:rPr>
-          </w:pPr>
-          <w:hyperlink w:anchor="_Toc204769054" w:history="1">
-            <w:r>
-              <w:rPr>
-                <w:rStyle w:val="Hyperlink"/>
-                <w:noProof/>
-              </w:rPr>
-              <w:t>2.4.3 Verbosity Levels</w:t>
-            </w:r>
-            <w:r>
-              <w:rPr>
-                <w:noProof/>
-                <w:webHidden/>
-              </w:rPr>
-              <w:tab/>
-            </w:r>
-            <w:r>
-              <w:rPr>
-                <w:noProof/>
-                <w:webHidden/>
-              </w:rPr>
-              <w:fldChar w:fldCharType="begin"/>
-            </w:r>
-            <w:r>
-              <w:rPr>
-                <w:noProof/>
-                <w:webHidden/>
-              </w:rPr>
-              <w:instrText xml:space="preserve"> PAGEREF _Toc204769054 \h </w:instrText>
-            </w:r>
-            <w:r>
-              <w:rPr>
-                <w:noProof/>
-                <w:webHidden/>
-              </w:rPr>
-            </w:r>
-            <w:r>
-              <w:rPr>
-                <w:noProof/>
-                <w:webHidden/>
-              </w:rPr>
-              <w:fldChar w:fldCharType="separate"/>
-            </w:r>
-            <w:r>
-              <w:rPr>
-                <w:noProof/>
-                <w:webHidden/>
-              </w:rPr>
-              <w:t>4</w:t>
-            </w:r>
-            <w:r>
-              <w:rPr>
-                <w:noProof/>
-                <w:webHidden/>
-              </w:rPr>
-              <w:fldChar w:fldCharType="end"/>
-            </w:r>
-          </w:hyperlink>
-        </w:p>
-        <w:p>
-          <w:pPr>
-            <w:pStyle w:val="TOC3"/>
-            <w:tabs>
-              <w:tab w:val="right" w:leader="dot" w:pos="9350"/>
-            </w:tabs>
-            <w:rPr>
-              <w:rFonts w:eastAsiaTheme="minorEastAsia"/>
-              <w:smallCaps w:val="0"/>
-              <w:noProof/>
-              <w:sz w:val="24"/>
-              <w:szCs w:val="24"/>
-            </w:rPr>
-          </w:pPr>
-          <w:hyperlink w:anchor="_Toc204769055" w:history="1">
-            <w:r>
-              <w:rPr>
-                <w:rStyle w:val="Hyperlink"/>
-                <w:noProof/>
-              </w:rPr>
-              <w:t>2.4.4 Dry Run Mode</w:t>
-            </w:r>
-            <w:r>
-              <w:rPr>
-                <w:noProof/>
-                <w:webHidden/>
-              </w:rPr>
-              <w:tab/>
-            </w:r>
-            <w:r>
-              <w:rPr>
-                <w:noProof/>
-                <w:webHidden/>
-              </w:rPr>
-              <w:fldChar w:fldCharType="begin"/>
-            </w:r>
-            <w:r>
-              <w:rPr>
-                <w:noProof/>
-                <w:webHidden/>
-              </w:rPr>
-              <w:instrText xml:space="preserve"> PAGEREF _Toc204769055 \h </w:instrText>
-            </w:r>
-            <w:r>
-              <w:rPr>
-                <w:noProof/>
-                <w:webHidden/>
-              </w:rPr>
-            </w:r>
-            <w:r>
-              <w:rPr>
-                <w:noProof/>
-                <w:webHidden/>
-              </w:rPr>
-              <w:fldChar w:fldCharType="separate"/>
-            </w:r>
-            <w:r>
-              <w:rPr>
-                <w:noProof/>
-                <w:webHidden/>
-              </w:rPr>
-              <w:t>5</w:t>
-            </w:r>
-            <w:r>
-              <w:rPr>
-                <w:noProof/>
-                <w:webHidden/>
-              </w:rPr>
-              <w:fldChar w:fldCharType="end"/>
-            </w:r>
-          </w:hyperlink>
-        </w:p>
-        <w:p>
-          <w:pPr>
-            <w:pStyle w:val="TOC2"/>
-            <w:tabs>
-              <w:tab w:val="left" w:pos="541"/>
-              <w:tab w:val="right" w:leader="dot" w:pos="9350"/>
-            </w:tabs>
-            <w:rPr>
-              <w:rFonts w:eastAsiaTheme="minorEastAsia"/>
-              <w:b w:val="0"/>
-              <w:bCs w:val="0"/>
-              <w:smallCaps w:val="0"/>
-              <w:noProof/>
-              <w:sz w:val="24"/>
-              <w:szCs w:val="24"/>
-            </w:rPr>
-          </w:pPr>
-          <w:hyperlink w:anchor="_Toc204769056" w:history="1">
-            <w:r>
-              <w:rPr>
-                <w:rStyle w:val="Hyperlink"/>
-                <w:noProof/>
-              </w:rPr>
-              <w:t>2.5</w:t>
-            </w:r>
-            <w:r>
-              <w:rPr>
-                <w:rFonts w:eastAsiaTheme="minorEastAsia"/>
-                <w:b w:val="0"/>
-                <w:bCs w:val="0"/>
-                <w:smallCaps w:val="0"/>
-                <w:noProof/>
-                <w:sz w:val="24"/>
-                <w:szCs w:val="24"/>
-              </w:rPr>
-              <w:tab/>
-            </w:r>
-            <w:r>
-              <w:rPr>
-                <w:rStyle w:val="Hyperlink"/>
-                <w:noProof/>
-              </w:rPr>
-              <w:t>Examples</w:t>
-            </w:r>
-            <w:r>
-              <w:rPr>
-                <w:noProof/>
-                <w:webHidden/>
-              </w:rPr>
-              <w:tab/>
-            </w:r>
-            <w:r>
-              <w:rPr>
-                <w:noProof/>
-                <w:webHidden/>
-              </w:rPr>
-              <w:fldChar w:fldCharType="begin"/>
-            </w:r>
-            <w:r>
-              <w:rPr>
-                <w:noProof/>
-                <w:webHidden/>
-              </w:rPr>
-              <w:instrText xml:space="preserve"> PAGEREF _Toc204769056 \h </w:instrText>
-            </w:r>
-            <w:r>
-              <w:rPr>
-                <w:noProof/>
-                <w:webHidden/>
-              </w:rPr>
-            </w:r>
-            <w:r>
-              <w:rPr>
-                <w:noProof/>
-                <w:webHidden/>
-              </w:rPr>
-              <w:fldChar w:fldCharType="separate"/>
-            </w:r>
-            <w:r>
-              <w:rPr>
-                <w:noProof/>
-                <w:webHidden/>
-              </w:rPr>
-              <w:t>5</w:t>
-            </w:r>
-            <w:r>
-              <w:rPr>
-                <w:noProof/>
-                <w:webHidden/>
-              </w:rPr>
-              <w:fldChar w:fldCharType="end"/>
-            </w:r>
-          </w:hyperlink>
-        </w:p>
-        <w:p>
-          <w:pPr>
-            <w:pStyle w:val="TOC2"/>
-            <w:tabs>
-              <w:tab w:val="left" w:pos="541"/>
-              <w:tab w:val="right" w:leader="dot" w:pos="9350"/>
-            </w:tabs>
-            <w:rPr>
-              <w:rFonts w:eastAsiaTheme="minorEastAsia"/>
-              <w:b w:val="0"/>
-              <w:bCs w:val="0"/>
-              <w:smallCaps w:val="0"/>
-              <w:noProof/>
-              <w:sz w:val="24"/>
-              <w:szCs w:val="24"/>
-            </w:rPr>
-          </w:pPr>
-          <w:hyperlink w:anchor="_Toc204769057" w:history="1">
-            <w:r>
-              <w:rPr>
-                <w:rStyle w:val="Hyperlink"/>
-                <w:noProof/>
-              </w:rPr>
-              <w:t>2.6</w:t>
-            </w:r>
-            <w:r>
-              <w:rPr>
-                <w:rFonts w:eastAsiaTheme="minorEastAsia"/>
-                <w:b w:val="0"/>
-                <w:bCs w:val="0"/>
-                <w:smallCaps w:val="0"/>
-                <w:noProof/>
-                <w:sz w:val="24"/>
-                <w:szCs w:val="24"/>
-              </w:rPr>
-              <w:tab/>
-            </w:r>
-            <w:r>
-              <w:rPr>
-                <w:rStyle w:val="Hyperlink"/>
-                <w:noProof/>
-              </w:rPr>
-              <w:t>Parameter Precedence</w:t>
-            </w:r>
-            <w:r>
-              <w:rPr>
-                <w:noProof/>
-                <w:webHidden/>
-              </w:rPr>
-              <w:tab/>
-            </w:r>
-            <w:r>
-              <w:rPr>
-                <w:noProof/>
-                <w:webHidden/>
-              </w:rPr>
-              <w:fldChar w:fldCharType="begin"/>
-            </w:r>
-            <w:r>
-              <w:rPr>
-                <w:noProof/>
-                <w:webHidden/>
-              </w:rPr>
-              <w:instrText xml:space="preserve"> PAGEREF _Toc204769057 \h </w:instrText>
-            </w:r>
-            <w:r>
-              <w:rPr>
-                <w:noProof/>
-                <w:webHidden/>
-              </w:rPr>
-            </w:r>
-            <w:r>
-              <w:rPr>
-                <w:noProof/>
-                <w:webHidden/>
-              </w:rPr>
-              <w:fldChar w:fldCharType="separate"/>
-            </w:r>
-            <w:r>
-              <w:rPr>
-                <w:noProof/>
-                <w:webHidden/>
-              </w:rPr>
-              <w:t>6</w:t>
-            </w:r>
-            <w:r>
-              <w:rPr>
-                <w:noProof/>
-                <w:webHidden/>
-              </w:rPr>
-              <w:fldChar w:fldCharType="end"/>
-            </w:r>
-          </w:hyperlink>
-        </w:p>
-        <w:p>
-          <w:pPr>
-            <w:pStyle w:val="TOC2"/>
-            <w:tabs>
-              <w:tab w:val="right" w:leader="dot" w:pos="9350"/>
-            </w:tabs>
-            <w:rPr>
-              <w:rFonts w:eastAsiaTheme="minorEastAsia"/>
-              <w:b w:val="0"/>
-              <w:bCs w:val="0"/>
-              <w:smallCaps w:val="0"/>
-              <w:noProof/>
-              <w:sz w:val="24"/>
-              <w:szCs w:val="24"/>
-            </w:rPr>
-          </w:pPr>
-          <w:hyperlink w:anchor="_Toc204769058" w:history="1">
-            <w:r>
-              <w:rPr>
-                <w:rStyle w:val="Hyperlink"/>
-                <w:noProof/>
-              </w:rPr>
-              <w:t>2.7 Acquisition Process Flow</w:t>
-            </w:r>
-            <w:r>
-              <w:rPr>
-                <w:noProof/>
-                <w:webHidden/>
-              </w:rPr>
-              <w:tab/>
-            </w:r>
-            <w:r>
-              <w:rPr>
-                <w:noProof/>
-                <w:webHidden/>
-              </w:rPr>
-              <w:fldChar w:fldCharType="begin"/>
-            </w:r>
-            <w:r>
-              <w:rPr>
-                <w:noProof/>
-                <w:webHidden/>
-              </w:rPr>
-              <w:instrText xml:space="preserve"> PAGEREF _Toc204769058 \h </w:instrText>
-            </w:r>
-            <w:r>
-              <w:rPr>
-                <w:noProof/>
-                <w:webHidden/>
-              </w:rPr>
-            </w:r>
-            <w:r>
-              <w:rPr>
-                <w:noProof/>
-                <w:webHidden/>
-              </w:rPr>
-              <w:fldChar w:fldCharType="separate"/>
-            </w:r>
-            <w:r>
-              <w:rPr>
-                <w:noProof/>
-                <w:webHidden/>
-              </w:rPr>
-              <w:t>6</w:t>
-            </w:r>
-            <w:r>
-              <w:rPr>
-                <w:noProof/>
-                <w:webHidden/>
-              </w:rPr>
-              <w:fldChar w:fldCharType="end"/>
-            </w:r>
-          </w:hyperlink>
-        </w:p>
-        <w:p>
-          <w:pPr>
-            <w:pStyle w:val="TOC1"/>
-            <w:tabs>
-              <w:tab w:val="left" w:pos="420"/>
-              <w:tab w:val="right" w:leader="dot" w:pos="9350"/>
-            </w:tabs>
-            <w:rPr>
-              <w:rFonts w:eastAsiaTheme="minorEastAsia"/>
-              <w:b w:val="0"/>
-              <w:bCs w:val="0"/>
-              <w:caps w:val="0"/>
-              <w:noProof/>
-              <w:sz w:val="24"/>
-              <w:szCs w:val="24"/>
-              <w:u w:val="none"/>
-            </w:rPr>
-          </w:pPr>
-          <w:hyperlink w:anchor="_Toc204769059" w:history="1">
-            <w:r>
-              <w:rPr>
-                <w:rStyle w:val="Hyperlink"/>
-                <w:noProof/>
-              </w:rPr>
-              <w:t>3.</w:t>
-            </w:r>
-            <w:r>
-              <w:rPr>
-                <w:rFonts w:eastAsiaTheme="minorEastAsia"/>
-                <w:b w:val="0"/>
-                <w:bCs w:val="0"/>
-                <w:caps w:val="0"/>
-                <w:noProof/>
-                <w:sz w:val="24"/>
-                <w:szCs w:val="24"/>
-                <w:u w:val="none"/>
-              </w:rPr>
-              <w:tab/>
-            </w:r>
-            <w:r>
-              <w:rPr>
-                <w:rStyle w:val="Hyperlink"/>
-                <w:noProof/>
-              </w:rPr>
-              <w:t>Unpacking Data</w:t>
-            </w:r>
-            <w:r>
-              <w:rPr>
-                <w:noProof/>
-                <w:webHidden/>
-              </w:rPr>
-              <w:tab/>
-            </w:r>
-            <w:r>
-              <w:rPr>
-                <w:noProof/>
-                <w:webHidden/>
-              </w:rPr>
-              <w:fldChar w:fldCharType="begin"/>
-            </w:r>
-            <w:r>
-              <w:rPr>
-                <w:noProof/>
-                <w:webHidden/>
-              </w:rPr>
-              <w:instrText xml:space="preserve"> PAGEREF _Toc204769059 \h </w:instrText>
-            </w:r>
-            <w:r>
-              <w:rPr>
-                <w:noProof/>
-                <w:webHidden/>
-              </w:rPr>
-            </w:r>
-            <w:r>
-              <w:rPr>
-                <w:noProof/>
-                <w:webHidden/>
-              </w:rPr>
-              <w:fldChar w:fldCharType="separate"/>
-            </w:r>
-            <w:r>
-              <w:rPr>
-                <w:noProof/>
-                <w:webHidden/>
-              </w:rPr>
-              <w:t>7</w:t>
-            </w:r>
-            <w:r>
-              <w:rPr>
-                <w:noProof/>
-                <w:webHidden/>
-              </w:rPr>
-              <w:fldChar w:fldCharType="end"/>
-            </w:r>
-          </w:hyperlink>
-        </w:p>
-        <w:p>
-          <w:pPr>
-            <w:pStyle w:val="TOC2"/>
-            <w:tabs>
-              <w:tab w:val="right" w:leader="dot" w:pos="9350"/>
-            </w:tabs>
-            <w:rPr>
-              <w:rFonts w:eastAsiaTheme="minorEastAsia"/>
-              <w:b w:val="0"/>
-              <w:bCs w:val="0"/>
-              <w:smallCaps w:val="0"/>
-              <w:noProof/>
-              <w:sz w:val="24"/>
-              <w:szCs w:val="24"/>
-            </w:rPr>
-          </w:pPr>
-          <w:hyperlink w:anchor="_Toc204769060" w:history="1">
-            <w:r>
-              <w:rPr>
-                <w:rStyle w:val="Hyperlink"/>
-                <w:noProof/>
-              </w:rPr>
-              <w:t>3.1 Create Unpacker</w:t>
-            </w:r>
-            <w:r>
-              <w:rPr>
-                <w:noProof/>
-                <w:webHidden/>
-              </w:rPr>
-              <w:tab/>
-            </w:r>
-            <w:r>
-              <w:rPr>
-                <w:noProof/>
-                <w:webHidden/>
-              </w:rPr>
-              <w:fldChar w:fldCharType="begin"/>
-            </w:r>
-            <w:r>
-              <w:rPr>
-                <w:noProof/>
-                <w:webHidden/>
-              </w:rPr>
-              <w:instrText xml:space="preserve"> PAGEREF _Toc204769060 \h </w:instrText>
-            </w:r>
-            <w:r>
-              <w:rPr>
-                <w:noProof/>
-                <w:webHidden/>
-              </w:rPr>
-            </w:r>
-            <w:r>
-              <w:rPr>
-                <w:noProof/>
-                <w:webHidden/>
-              </w:rPr>
-              <w:fldChar w:fldCharType="separate"/>
-            </w:r>
-            <w:r>
-              <w:rPr>
-                <w:noProof/>
-                <w:webHidden/>
-              </w:rPr>
-              <w:t>7</w:t>
-            </w:r>
-            <w:r>
-              <w:rPr>
-                <w:noProof/>
-                <w:webHidden/>
-              </w:rPr>
-              <w:fldChar w:fldCharType="end"/>
-            </w:r>
-          </w:hyperlink>
-        </w:p>
-        <w:p>
-          <w:pPr>
-            <w:pStyle w:val="TOC2"/>
-            <w:tabs>
-              <w:tab w:val="right" w:leader="dot" w:pos="9350"/>
-            </w:tabs>
-            <w:rPr>
-              <w:rFonts w:eastAsiaTheme="minorEastAsia"/>
-              <w:b w:val="0"/>
-              <w:bCs w:val="0"/>
-              <w:smallCaps w:val="0"/>
-              <w:noProof/>
-              <w:sz w:val="24"/>
-              <w:szCs w:val="24"/>
-            </w:rPr>
-          </w:pPr>
-          <w:hyperlink w:anchor="_Toc204769061" w:history="1">
-            <w:r>
-              <w:rPr>
-                <w:rStyle w:val="Hyperlink"/>
-                <w:noProof/>
-              </w:rPr>
-              <w:t>3.2 Unpacker Command Line Interface</w:t>
-            </w:r>
-            <w:r>
-              <w:rPr>
-                <w:noProof/>
-                <w:webHidden/>
-              </w:rPr>
-              <w:tab/>
-            </w:r>
-            <w:r>
-              <w:rPr>
-                <w:noProof/>
-                <w:webHidden/>
-              </w:rPr>
-              <w:fldChar w:fldCharType="begin"/>
-            </w:r>
-            <w:r>
-              <w:rPr>
-                <w:noProof/>
-                <w:webHidden/>
-              </w:rPr>
-              <w:instrText xml:space="preserve"> PAGEREF _Toc204769061 \h </w:instrText>
-            </w:r>
-            <w:r>
-              <w:rPr>
-                <w:noProof/>
-                <w:webHidden/>
-              </w:rPr>
-            </w:r>
-            <w:r>
-              <w:rPr>
-                <w:noProof/>
-                <w:webHidden/>
-              </w:rPr>
-              <w:fldChar w:fldCharType="separate"/>
-            </w:r>
-            <w:r>
-              <w:rPr>
-                <w:noProof/>
-                <w:webHidden/>
-              </w:rPr>
-              <w:t>7</w:t>
-            </w:r>
-            <w:r>
-              <w:rPr>
-                <w:noProof/>
-                <w:webHidden/>
-              </w:rPr>
-              <w:fldChar w:fldCharType="end"/>
-            </w:r>
-          </w:hyperlink>
-        </w:p>
-        <w:p>
-          <w:pPr>
-            <w:pStyle w:val="TOC3"/>
-            <w:tabs>
-              <w:tab w:val="right" w:leader="dot" w:pos="9350"/>
-            </w:tabs>
-            <w:rPr>
-              <w:rFonts w:eastAsiaTheme="minorEastAsia"/>
-              <w:smallCaps w:val="0"/>
-              <w:noProof/>
-              <w:sz w:val="24"/>
-              <w:szCs w:val="24"/>
-            </w:rPr>
-          </w:pPr>
-          <w:hyperlink w:anchor="_Toc204769062" w:history="1">
-            <w:r>
-              <w:rPr>
-                <w:rStyle w:val="Hyperlink"/>
-                <w:noProof/>
-              </w:rPr>
-              <w:t>3.2.1 Using the CLI</w:t>
-            </w:r>
-            <w:r>
-              <w:rPr>
-                <w:noProof/>
-                <w:webHidden/>
-              </w:rPr>
-              <w:tab/>
-            </w:r>
-            <w:r>
-              <w:rPr>
-                <w:noProof/>
-                <w:webHidden/>
-              </w:rPr>
-              <w:fldChar w:fldCharType="begin"/>
-            </w:r>
-            <w:r>
-              <w:rPr>
-                <w:noProof/>
-                <w:webHidden/>
-              </w:rPr>
-              <w:instrText xml:space="preserve"> PAGEREF _Toc204769062 \h </w:instrText>
-            </w:r>
-            <w:r>
-              <w:rPr>
-                <w:noProof/>
-                <w:webHidden/>
-              </w:rPr>
-            </w:r>
-            <w:r>
-              <w:rPr>
-                <w:noProof/>
-                <w:webHidden/>
-              </w:rPr>
-              <w:fldChar w:fldCharType="separate"/>
-            </w:r>
-            <w:r>
-              <w:rPr>
-                <w:noProof/>
-                <w:webHidden/>
-              </w:rPr>
-              <w:t>7</w:t>
-            </w:r>
-            <w:r>
-              <w:rPr>
-                <w:noProof/>
-                <w:webHidden/>
-              </w:rPr>
-              <w:fldChar w:fldCharType="end"/>
-            </w:r>
-          </w:hyperlink>
-        </w:p>
-        <w:p>
-          <w:pPr>
-            <w:pStyle w:val="TOC3"/>
-            <w:tabs>
-              <w:tab w:val="right" w:leader="dot" w:pos="9350"/>
-            </w:tabs>
-            <w:rPr>
-              <w:rFonts w:eastAsiaTheme="minorEastAsia"/>
-              <w:smallCaps w:val="0"/>
-              <w:noProof/>
-              <w:sz w:val="24"/>
-              <w:szCs w:val="24"/>
-            </w:rPr>
-          </w:pPr>
-          <w:hyperlink w:anchor="_Toc204769063" w:history="1">
-            <w:r>
-              <w:rPr>
-                <w:rStyle w:val="Hyperlink"/>
-                <w:noProof/>
-              </w:rPr>
-              <w:t>3.2.2 Unpacker Configuration File</w:t>
-            </w:r>
-            <w:r>
-              <w:rPr>
-                <w:noProof/>
-                <w:webHidden/>
-              </w:rPr>
-              <w:tab/>
-            </w:r>
-            <w:r>
-              <w:rPr>
-                <w:noProof/>
-                <w:webHidden/>
-              </w:rPr>
-              <w:fldChar w:fldCharType="begin"/>
-            </w:r>
-            <w:r>
-              <w:rPr>
-                <w:noProof/>
-                <w:webHidden/>
-              </w:rPr>
-              <w:instrText xml:space="preserve"> PAGEREF _Toc204769063 \h </w:instrText>
-            </w:r>
-            <w:r>
-              <w:rPr>
-                <w:noProof/>
-                <w:webHidden/>
-              </w:rPr>
-            </w:r>
-            <w:r>
-              <w:rPr>
-                <w:noProof/>
-                <w:webHidden/>
-              </w:rPr>
-              <w:fldChar w:fldCharType="separate"/>
-            </w:r>
-            <w:r>
-              <w:rPr>
-                <w:noProof/>
-                <w:webHidden/>
-              </w:rPr>
-              <w:t>8</w:t>
-            </w:r>
-            <w:r>
-              <w:rPr>
-                <w:noProof/>
-                <w:webHidden/>
-              </w:rPr>
-              <w:fldChar w:fldCharType="end"/>
-            </w:r>
-          </w:hyperlink>
-        </w:p>
-        <w:p>
-          <w:pPr>
-            <w:pStyle w:val="TOC3"/>
-            <w:tabs>
-              <w:tab w:val="right" w:leader="dot" w:pos="9350"/>
-            </w:tabs>
-            <w:rPr>
-              <w:rFonts w:eastAsiaTheme="minorEastAsia"/>
-              <w:smallCaps w:val="0"/>
-              <w:noProof/>
-              <w:sz w:val="24"/>
-              <w:szCs w:val="24"/>
-            </w:rPr>
-          </w:pPr>
-          <w:hyperlink w:anchor="_Toc204769064" w:history="1">
-            <w:r>
-              <w:rPr>
-                <w:rStyle w:val="Hyperlink"/>
-                <w:noProof/>
-              </w:rPr>
-              <w:t>3.2.3 .rawSignals Structure</w:t>
-            </w:r>
-            <w:r>
-              <w:rPr>
-                <w:noProof/>
-                <w:webHidden/>
-              </w:rPr>
-              <w:tab/>
-            </w:r>
-            <w:r>
-              <w:rPr>
-                <w:noProof/>
-                <w:webHidden/>
-              </w:rPr>
-              <w:fldChar w:fldCharType="begin"/>
-            </w:r>
-            <w:r>
-              <w:rPr>
-                <w:noProof/>
-                <w:webHidden/>
-              </w:rPr>
-              <w:instrText xml:space="preserve"> PAGEREF _Toc204769064 \h </w:instrText>
-            </w:r>
-            <w:r>
-              <w:rPr>
-                <w:noProof/>
-                <w:webHidden/>
-              </w:rPr>
-            </w:r>
-            <w:r>
-              <w:rPr>
-                <w:noProof/>
-                <w:webHidden/>
-              </w:rPr>
-              <w:fldChar w:fldCharType="separate"/>
-            </w:r>
-            <w:r>
-              <w:rPr>
-                <w:noProof/>
-                <w:webHidden/>
-              </w:rPr>
-              <w:t>10</w:t>
-            </w:r>
-            <w:r>
-              <w:rPr>
-                <w:noProof/>
-                <w:webHidden/>
-              </w:rPr>
-              <w:fldChar w:fldCharType="end"/>
-            </w:r>
-          </w:hyperlink>
-        </w:p>
-        <w:p>
-          <w:pPr>
-            <w:pStyle w:val="TOC3"/>
-            <w:tabs>
-              <w:tab w:val="right" w:leader="dot" w:pos="9350"/>
-            </w:tabs>
-            <w:rPr>
-              <w:rFonts w:eastAsiaTheme="minorEastAsia"/>
-              <w:smallCaps w:val="0"/>
-              <w:noProof/>
-              <w:sz w:val="24"/>
-              <w:szCs w:val="24"/>
-            </w:rPr>
-          </w:pPr>
-          <w:hyperlink w:anchor="_Toc204769065" w:history="1">
-            <w:r>
-              <w:rPr>
-                <w:rStyle w:val="Hyperlink"/>
-                <w:noProof/>
-              </w:rPr>
-              <w:t>3.2.4 Examples</w:t>
-            </w:r>
-            <w:r>
-              <w:rPr>
-                <w:noProof/>
-                <w:webHidden/>
-              </w:rPr>
-              <w:tab/>
-            </w:r>
-            <w:r>
-              <w:rPr>
-                <w:noProof/>
-                <w:webHidden/>
-              </w:rPr>
-              <w:fldChar w:fldCharType="begin"/>
-            </w:r>
-            <w:r>
-              <w:rPr>
-                <w:noProof/>
-                <w:webHidden/>
-              </w:rPr>
-              <w:instrText xml:space="preserve"> PAGEREF _Toc204769065 \h </w:instrText>
-            </w:r>
-            <w:r>
-              <w:rPr>
-                <w:noProof/>
-                <w:webHidden/>
-              </w:rPr>
-            </w:r>
-            <w:r>
-              <w:rPr>
-                <w:noProof/>
-                <w:webHidden/>
-              </w:rPr>
-              <w:fldChar w:fldCharType="separate"/>
-            </w:r>
-            <w:r>
-              <w:rPr>
-                <w:noProof/>
-                <w:webHidden/>
-              </w:rPr>
-              <w:t>10</w:t>
             </w:r>
             <w:r>
               <w:rPr>
@@ -1764,13 +326,13 @@
               <w:u w:val="none"/>
             </w:rPr>
           </w:pPr>
-          <w:hyperlink w:anchor="_Toc204769066" w:history="1">
+          <w:hyperlink w:anchor="_Toc204784721" w:history="1">
             <w:r>
               <w:rPr>
                 <w:rStyle w:val="Hyperlink"/>
                 <w:noProof/>
               </w:rPr>
-              <w:t>4.</w:t>
+              <w:t>3.</w:t>
             </w:r>
             <w:r>
               <w:rPr>
@@ -1790,7 +352,7 @@
                 <w:rStyle w:val="Hyperlink"/>
                 <w:noProof/>
               </w:rPr>
-              <w:t>Analyzing Data</w:t>
+              <w:t>Data Acquisition</w:t>
             </w:r>
             <w:r>
               <w:rPr>
@@ -1811,7 +373,1534 @@
                 <w:noProof/>
                 <w:webHidden/>
               </w:rPr>
-              <w:instrText xml:space="preserve"> PAGEREF _Toc204769066 \h </w:instrText>
+              <w:instrText xml:space="preserve"> PAGEREF _Toc204784721 \h </w:instrText>
+            </w:r>
+            <w:r>
+              <w:rPr>
+                <w:noProof/>
+                <w:webHidden/>
+              </w:rPr>
+            </w:r>
+            <w:r>
+              <w:rPr>
+                <w:noProof/>
+                <w:webHidden/>
+              </w:rPr>
+              <w:fldChar w:fldCharType="separate"/>
+            </w:r>
+            <w:r>
+              <w:rPr>
+                <w:noProof/>
+                <w:webHidden/>
+              </w:rPr>
+              <w:t>2</w:t>
+            </w:r>
+            <w:r>
+              <w:rPr>
+                <w:noProof/>
+                <w:webHidden/>
+              </w:rPr>
+              <w:fldChar w:fldCharType="end"/>
+            </w:r>
+          </w:hyperlink>
+        </w:p>
+        <w:p>
+          <w:pPr>
+            <w:pStyle w:val="TOC2"/>
+            <w:tabs>
+              <w:tab w:val="left" w:pos="541"/>
+              <w:tab w:val="right" w:leader="dot" w:pos="9350"/>
+            </w:tabs>
+            <w:rPr>
+              <w:rFonts w:eastAsiaTheme="minorEastAsia"/>
+              <w:b w:val="0"/>
+              <w:bCs w:val="0"/>
+              <w:smallCaps w:val="0"/>
+              <w:noProof/>
+              <w:sz w:val="24"/>
+              <w:szCs w:val="24"/>
+            </w:rPr>
+          </w:pPr>
+          <w:hyperlink w:anchor="_Toc204784722" w:history="1">
+            <w:r>
+              <w:rPr>
+                <w:rStyle w:val="Hyperlink"/>
+                <w:noProof/>
+              </w:rPr>
+              <w:t>3.1</w:t>
+            </w:r>
+            <w:r>
+              <w:rPr>
+                <w:rFonts w:eastAsiaTheme="minorEastAsia"/>
+                <w:b w:val="0"/>
+                <w:bCs w:val="0"/>
+                <w:smallCaps w:val="0"/>
+                <w:noProof/>
+                <w:sz w:val="24"/>
+                <w:szCs w:val="24"/>
+              </w:rPr>
+              <w:tab/>
+            </w:r>
+            <w:r>
+              <w:rPr>
+                <w:rStyle w:val="Hyperlink"/>
+                <w:noProof/>
+              </w:rPr>
+              <w:t>System Overview</w:t>
+            </w:r>
+            <w:r>
+              <w:rPr>
+                <w:noProof/>
+                <w:webHidden/>
+              </w:rPr>
+              <w:tab/>
+            </w:r>
+            <w:r>
+              <w:rPr>
+                <w:noProof/>
+                <w:webHidden/>
+              </w:rPr>
+              <w:fldChar w:fldCharType="begin"/>
+            </w:r>
+            <w:r>
+              <w:rPr>
+                <w:noProof/>
+                <w:webHidden/>
+              </w:rPr>
+              <w:instrText xml:space="preserve"> PAGEREF _Toc204784722 \h </w:instrText>
+            </w:r>
+            <w:r>
+              <w:rPr>
+                <w:noProof/>
+                <w:webHidden/>
+              </w:rPr>
+            </w:r>
+            <w:r>
+              <w:rPr>
+                <w:noProof/>
+                <w:webHidden/>
+              </w:rPr>
+              <w:fldChar w:fldCharType="separate"/>
+            </w:r>
+            <w:r>
+              <w:rPr>
+                <w:noProof/>
+                <w:webHidden/>
+              </w:rPr>
+              <w:t>2</w:t>
+            </w:r>
+            <w:r>
+              <w:rPr>
+                <w:noProof/>
+                <w:webHidden/>
+              </w:rPr>
+              <w:fldChar w:fldCharType="end"/>
+            </w:r>
+          </w:hyperlink>
+        </w:p>
+        <w:p>
+          <w:pPr>
+            <w:pStyle w:val="TOC2"/>
+            <w:tabs>
+              <w:tab w:val="left" w:pos="541"/>
+              <w:tab w:val="right" w:leader="dot" w:pos="9350"/>
+            </w:tabs>
+            <w:rPr>
+              <w:rFonts w:eastAsiaTheme="minorEastAsia"/>
+              <w:b w:val="0"/>
+              <w:bCs w:val="0"/>
+              <w:smallCaps w:val="0"/>
+              <w:noProof/>
+              <w:sz w:val="24"/>
+              <w:szCs w:val="24"/>
+            </w:rPr>
+          </w:pPr>
+          <w:hyperlink w:anchor="_Toc204784723" w:history="1">
+            <w:r>
+              <w:rPr>
+                <w:rStyle w:val="Hyperlink"/>
+                <w:noProof/>
+              </w:rPr>
+              <w:t>3.2</w:t>
+            </w:r>
+            <w:r>
+              <w:rPr>
+                <w:rFonts w:eastAsiaTheme="minorEastAsia"/>
+                <w:b w:val="0"/>
+                <w:bCs w:val="0"/>
+                <w:smallCaps w:val="0"/>
+                <w:noProof/>
+                <w:sz w:val="24"/>
+                <w:szCs w:val="24"/>
+              </w:rPr>
+              <w:tab/>
+            </w:r>
+            <w:r>
+              <w:rPr>
+                <w:rStyle w:val="Hyperlink"/>
+                <w:noProof/>
+              </w:rPr>
+              <w:t>Directory Structure</w:t>
+            </w:r>
+            <w:r>
+              <w:rPr>
+                <w:noProof/>
+                <w:webHidden/>
+              </w:rPr>
+              <w:tab/>
+            </w:r>
+            <w:r>
+              <w:rPr>
+                <w:noProof/>
+                <w:webHidden/>
+              </w:rPr>
+              <w:fldChar w:fldCharType="begin"/>
+            </w:r>
+            <w:r>
+              <w:rPr>
+                <w:noProof/>
+                <w:webHidden/>
+              </w:rPr>
+              <w:instrText xml:space="preserve"> PAGEREF _Toc204784723 \h </w:instrText>
+            </w:r>
+            <w:r>
+              <w:rPr>
+                <w:noProof/>
+                <w:webHidden/>
+              </w:rPr>
+            </w:r>
+            <w:r>
+              <w:rPr>
+                <w:noProof/>
+                <w:webHidden/>
+              </w:rPr>
+              <w:fldChar w:fldCharType="separate"/>
+            </w:r>
+            <w:r>
+              <w:rPr>
+                <w:noProof/>
+                <w:webHidden/>
+              </w:rPr>
+              <w:t>3</w:t>
+            </w:r>
+            <w:r>
+              <w:rPr>
+                <w:noProof/>
+                <w:webHidden/>
+              </w:rPr>
+              <w:fldChar w:fldCharType="end"/>
+            </w:r>
+          </w:hyperlink>
+        </w:p>
+        <w:p>
+          <w:pPr>
+            <w:pStyle w:val="TOC2"/>
+            <w:tabs>
+              <w:tab w:val="left" w:pos="541"/>
+              <w:tab w:val="right" w:leader="dot" w:pos="9350"/>
+            </w:tabs>
+            <w:rPr>
+              <w:rFonts w:eastAsiaTheme="minorEastAsia"/>
+              <w:b w:val="0"/>
+              <w:bCs w:val="0"/>
+              <w:smallCaps w:val="0"/>
+              <w:noProof/>
+              <w:sz w:val="24"/>
+              <w:szCs w:val="24"/>
+            </w:rPr>
+          </w:pPr>
+          <w:hyperlink w:anchor="_Toc204784724" w:history="1">
+            <w:r>
+              <w:rPr>
+                <w:rStyle w:val="Hyperlink"/>
+                <w:noProof/>
+              </w:rPr>
+              <w:t>3.3</w:t>
+            </w:r>
+            <w:r>
+              <w:rPr>
+                <w:rFonts w:eastAsiaTheme="minorEastAsia"/>
+                <w:b w:val="0"/>
+                <w:bCs w:val="0"/>
+                <w:smallCaps w:val="0"/>
+                <w:noProof/>
+                <w:sz w:val="24"/>
+                <w:szCs w:val="24"/>
+              </w:rPr>
+              <w:tab/>
+            </w:r>
+            <w:r>
+              <w:rPr>
+                <w:rStyle w:val="Hyperlink"/>
+                <w:noProof/>
+              </w:rPr>
+              <w:t>Configuration File</w:t>
+            </w:r>
+            <w:r>
+              <w:rPr>
+                <w:noProof/>
+                <w:webHidden/>
+              </w:rPr>
+              <w:tab/>
+            </w:r>
+            <w:r>
+              <w:rPr>
+                <w:noProof/>
+                <w:webHidden/>
+              </w:rPr>
+              <w:fldChar w:fldCharType="begin"/>
+            </w:r>
+            <w:r>
+              <w:rPr>
+                <w:noProof/>
+                <w:webHidden/>
+              </w:rPr>
+              <w:instrText xml:space="preserve"> PAGEREF _Toc204784724 \h </w:instrText>
+            </w:r>
+            <w:r>
+              <w:rPr>
+                <w:noProof/>
+                <w:webHidden/>
+              </w:rPr>
+            </w:r>
+            <w:r>
+              <w:rPr>
+                <w:noProof/>
+                <w:webHidden/>
+              </w:rPr>
+              <w:fldChar w:fldCharType="separate"/>
+            </w:r>
+            <w:r>
+              <w:rPr>
+                <w:noProof/>
+                <w:webHidden/>
+              </w:rPr>
+              <w:t>3</w:t>
+            </w:r>
+            <w:r>
+              <w:rPr>
+                <w:noProof/>
+                <w:webHidden/>
+              </w:rPr>
+              <w:fldChar w:fldCharType="end"/>
+            </w:r>
+          </w:hyperlink>
+        </w:p>
+        <w:p>
+          <w:pPr>
+            <w:pStyle w:val="TOC2"/>
+            <w:tabs>
+              <w:tab w:val="right" w:leader="dot" w:pos="9350"/>
+            </w:tabs>
+            <w:rPr>
+              <w:rFonts w:eastAsiaTheme="minorEastAsia"/>
+              <w:b w:val="0"/>
+              <w:bCs w:val="0"/>
+              <w:smallCaps w:val="0"/>
+              <w:noProof/>
+              <w:sz w:val="24"/>
+              <w:szCs w:val="24"/>
+            </w:rPr>
+          </w:pPr>
+          <w:hyperlink w:anchor="_Toc204784725" w:history="1">
+            <w:r>
+              <w:rPr>
+                <w:rStyle w:val="Hyperlink"/>
+                <w:noProof/>
+              </w:rPr>
+              <w:t>3.4 Command Line Interface (CLI)</w:t>
+            </w:r>
+            <w:r>
+              <w:rPr>
+                <w:noProof/>
+                <w:webHidden/>
+              </w:rPr>
+              <w:tab/>
+            </w:r>
+            <w:r>
+              <w:rPr>
+                <w:noProof/>
+                <w:webHidden/>
+              </w:rPr>
+              <w:fldChar w:fldCharType="begin"/>
+            </w:r>
+            <w:r>
+              <w:rPr>
+                <w:noProof/>
+                <w:webHidden/>
+              </w:rPr>
+              <w:instrText xml:space="preserve"> PAGEREF _Toc204784725 \h </w:instrText>
+            </w:r>
+            <w:r>
+              <w:rPr>
+                <w:noProof/>
+                <w:webHidden/>
+              </w:rPr>
+            </w:r>
+            <w:r>
+              <w:rPr>
+                <w:noProof/>
+                <w:webHidden/>
+              </w:rPr>
+              <w:fldChar w:fldCharType="separate"/>
+            </w:r>
+            <w:r>
+              <w:rPr>
+                <w:noProof/>
+                <w:webHidden/>
+              </w:rPr>
+              <w:t>4</w:t>
+            </w:r>
+            <w:r>
+              <w:rPr>
+                <w:noProof/>
+                <w:webHidden/>
+              </w:rPr>
+              <w:fldChar w:fldCharType="end"/>
+            </w:r>
+          </w:hyperlink>
+        </w:p>
+        <w:p>
+          <w:pPr>
+            <w:pStyle w:val="TOC3"/>
+            <w:tabs>
+              <w:tab w:val="right" w:leader="dot" w:pos="9350"/>
+            </w:tabs>
+            <w:rPr>
+              <w:rFonts w:eastAsiaTheme="minorEastAsia"/>
+              <w:smallCaps w:val="0"/>
+              <w:noProof/>
+              <w:sz w:val="24"/>
+              <w:szCs w:val="24"/>
+            </w:rPr>
+          </w:pPr>
+          <w:hyperlink w:anchor="_Toc204784726" w:history="1">
+            <w:r>
+              <w:rPr>
+                <w:rStyle w:val="Hyperlink"/>
+                <w:noProof/>
+              </w:rPr>
+              <w:t>3.4.1 Default Behavior</w:t>
+            </w:r>
+            <w:r>
+              <w:rPr>
+                <w:noProof/>
+                <w:webHidden/>
+              </w:rPr>
+              <w:tab/>
+            </w:r>
+            <w:r>
+              <w:rPr>
+                <w:noProof/>
+                <w:webHidden/>
+              </w:rPr>
+              <w:fldChar w:fldCharType="begin"/>
+            </w:r>
+            <w:r>
+              <w:rPr>
+                <w:noProof/>
+                <w:webHidden/>
+              </w:rPr>
+              <w:instrText xml:space="preserve"> PAGEREF _Toc204784726 \h </w:instrText>
+            </w:r>
+            <w:r>
+              <w:rPr>
+                <w:noProof/>
+                <w:webHidden/>
+              </w:rPr>
+            </w:r>
+            <w:r>
+              <w:rPr>
+                <w:noProof/>
+                <w:webHidden/>
+              </w:rPr>
+              <w:fldChar w:fldCharType="separate"/>
+            </w:r>
+            <w:r>
+              <w:rPr>
+                <w:noProof/>
+                <w:webHidden/>
+              </w:rPr>
+              <w:t>4</w:t>
+            </w:r>
+            <w:r>
+              <w:rPr>
+                <w:noProof/>
+                <w:webHidden/>
+              </w:rPr>
+              <w:fldChar w:fldCharType="end"/>
+            </w:r>
+          </w:hyperlink>
+        </w:p>
+        <w:p>
+          <w:pPr>
+            <w:pStyle w:val="TOC3"/>
+            <w:tabs>
+              <w:tab w:val="right" w:leader="dot" w:pos="9350"/>
+            </w:tabs>
+            <w:rPr>
+              <w:rFonts w:eastAsiaTheme="minorEastAsia"/>
+              <w:smallCaps w:val="0"/>
+              <w:noProof/>
+              <w:sz w:val="24"/>
+              <w:szCs w:val="24"/>
+            </w:rPr>
+          </w:pPr>
+          <w:hyperlink w:anchor="_Toc204784727" w:history="1">
+            <w:r>
+              <w:rPr>
+                <w:rStyle w:val="Hyperlink"/>
+                <w:noProof/>
+              </w:rPr>
+              <w:t>3.4.2 CLI Flags</w:t>
+            </w:r>
+            <w:r>
+              <w:rPr>
+                <w:noProof/>
+                <w:webHidden/>
+              </w:rPr>
+              <w:tab/>
+            </w:r>
+            <w:r>
+              <w:rPr>
+                <w:noProof/>
+                <w:webHidden/>
+              </w:rPr>
+              <w:fldChar w:fldCharType="begin"/>
+            </w:r>
+            <w:r>
+              <w:rPr>
+                <w:noProof/>
+                <w:webHidden/>
+              </w:rPr>
+              <w:instrText xml:space="preserve"> PAGEREF _Toc204784727 \h </w:instrText>
+            </w:r>
+            <w:r>
+              <w:rPr>
+                <w:noProof/>
+                <w:webHidden/>
+              </w:rPr>
+            </w:r>
+            <w:r>
+              <w:rPr>
+                <w:noProof/>
+                <w:webHidden/>
+              </w:rPr>
+              <w:fldChar w:fldCharType="separate"/>
+            </w:r>
+            <w:r>
+              <w:rPr>
+                <w:noProof/>
+                <w:webHidden/>
+              </w:rPr>
+              <w:t>5</w:t>
+            </w:r>
+            <w:r>
+              <w:rPr>
+                <w:noProof/>
+                <w:webHidden/>
+              </w:rPr>
+              <w:fldChar w:fldCharType="end"/>
+            </w:r>
+          </w:hyperlink>
+        </w:p>
+        <w:p>
+          <w:pPr>
+            <w:pStyle w:val="TOC3"/>
+            <w:tabs>
+              <w:tab w:val="right" w:leader="dot" w:pos="9350"/>
+            </w:tabs>
+            <w:rPr>
+              <w:rFonts w:eastAsiaTheme="minorEastAsia"/>
+              <w:smallCaps w:val="0"/>
+              <w:noProof/>
+              <w:sz w:val="24"/>
+              <w:szCs w:val="24"/>
+            </w:rPr>
+          </w:pPr>
+          <w:hyperlink w:anchor="_Toc204784728" w:history="1">
+            <w:r>
+              <w:rPr>
+                <w:rStyle w:val="Hyperlink"/>
+                <w:noProof/>
+              </w:rPr>
+              <w:t>3.4.3 Verbosity Levels</w:t>
+            </w:r>
+            <w:r>
+              <w:rPr>
+                <w:noProof/>
+                <w:webHidden/>
+              </w:rPr>
+              <w:tab/>
+            </w:r>
+            <w:r>
+              <w:rPr>
+                <w:noProof/>
+                <w:webHidden/>
+              </w:rPr>
+              <w:fldChar w:fldCharType="begin"/>
+            </w:r>
+            <w:r>
+              <w:rPr>
+                <w:noProof/>
+                <w:webHidden/>
+              </w:rPr>
+              <w:instrText xml:space="preserve"> PAGEREF _Toc204784728 \h </w:instrText>
+            </w:r>
+            <w:r>
+              <w:rPr>
+                <w:noProof/>
+                <w:webHidden/>
+              </w:rPr>
+            </w:r>
+            <w:r>
+              <w:rPr>
+                <w:noProof/>
+                <w:webHidden/>
+              </w:rPr>
+              <w:fldChar w:fldCharType="separate"/>
+            </w:r>
+            <w:r>
+              <w:rPr>
+                <w:noProof/>
+                <w:webHidden/>
+              </w:rPr>
+              <w:t>5</w:t>
+            </w:r>
+            <w:r>
+              <w:rPr>
+                <w:noProof/>
+                <w:webHidden/>
+              </w:rPr>
+              <w:fldChar w:fldCharType="end"/>
+            </w:r>
+          </w:hyperlink>
+        </w:p>
+        <w:p>
+          <w:pPr>
+            <w:pStyle w:val="TOC3"/>
+            <w:tabs>
+              <w:tab w:val="right" w:leader="dot" w:pos="9350"/>
+            </w:tabs>
+            <w:rPr>
+              <w:rFonts w:eastAsiaTheme="minorEastAsia"/>
+              <w:smallCaps w:val="0"/>
+              <w:noProof/>
+              <w:sz w:val="24"/>
+              <w:szCs w:val="24"/>
+            </w:rPr>
+          </w:pPr>
+          <w:hyperlink w:anchor="_Toc204784729" w:history="1">
+            <w:r>
+              <w:rPr>
+                <w:rStyle w:val="Hyperlink"/>
+                <w:noProof/>
+              </w:rPr>
+              <w:t>3.4.4 Dry Run Mode</w:t>
+            </w:r>
+            <w:r>
+              <w:rPr>
+                <w:noProof/>
+                <w:webHidden/>
+              </w:rPr>
+              <w:tab/>
+            </w:r>
+            <w:r>
+              <w:rPr>
+                <w:noProof/>
+                <w:webHidden/>
+              </w:rPr>
+              <w:fldChar w:fldCharType="begin"/>
+            </w:r>
+            <w:r>
+              <w:rPr>
+                <w:noProof/>
+                <w:webHidden/>
+              </w:rPr>
+              <w:instrText xml:space="preserve"> PAGEREF _Toc204784729 \h </w:instrText>
+            </w:r>
+            <w:r>
+              <w:rPr>
+                <w:noProof/>
+                <w:webHidden/>
+              </w:rPr>
+            </w:r>
+            <w:r>
+              <w:rPr>
+                <w:noProof/>
+                <w:webHidden/>
+              </w:rPr>
+              <w:fldChar w:fldCharType="separate"/>
+            </w:r>
+            <w:r>
+              <w:rPr>
+                <w:noProof/>
+                <w:webHidden/>
+              </w:rPr>
+              <w:t>5</w:t>
+            </w:r>
+            <w:r>
+              <w:rPr>
+                <w:noProof/>
+                <w:webHidden/>
+              </w:rPr>
+              <w:fldChar w:fldCharType="end"/>
+            </w:r>
+          </w:hyperlink>
+        </w:p>
+        <w:p>
+          <w:pPr>
+            <w:pStyle w:val="TOC2"/>
+            <w:tabs>
+              <w:tab w:val="left" w:pos="541"/>
+              <w:tab w:val="right" w:leader="dot" w:pos="9350"/>
+            </w:tabs>
+            <w:rPr>
+              <w:rFonts w:eastAsiaTheme="minorEastAsia"/>
+              <w:b w:val="0"/>
+              <w:bCs w:val="0"/>
+              <w:smallCaps w:val="0"/>
+              <w:noProof/>
+              <w:sz w:val="24"/>
+              <w:szCs w:val="24"/>
+            </w:rPr>
+          </w:pPr>
+          <w:hyperlink w:anchor="_Toc204784730" w:history="1">
+            <w:r>
+              <w:rPr>
+                <w:rStyle w:val="Hyperlink"/>
+                <w:noProof/>
+              </w:rPr>
+              <w:t>3.5</w:t>
+            </w:r>
+            <w:r>
+              <w:rPr>
+                <w:rFonts w:eastAsiaTheme="minorEastAsia"/>
+                <w:b w:val="0"/>
+                <w:bCs w:val="0"/>
+                <w:smallCaps w:val="0"/>
+                <w:noProof/>
+                <w:sz w:val="24"/>
+                <w:szCs w:val="24"/>
+              </w:rPr>
+              <w:tab/>
+            </w:r>
+            <w:r>
+              <w:rPr>
+                <w:rStyle w:val="Hyperlink"/>
+                <w:noProof/>
+              </w:rPr>
+              <w:t>Examples</w:t>
+            </w:r>
+            <w:r>
+              <w:rPr>
+                <w:noProof/>
+                <w:webHidden/>
+              </w:rPr>
+              <w:tab/>
+            </w:r>
+            <w:r>
+              <w:rPr>
+                <w:noProof/>
+                <w:webHidden/>
+              </w:rPr>
+              <w:fldChar w:fldCharType="begin"/>
+            </w:r>
+            <w:r>
+              <w:rPr>
+                <w:noProof/>
+                <w:webHidden/>
+              </w:rPr>
+              <w:instrText xml:space="preserve"> PAGEREF _Toc204784730 \h </w:instrText>
+            </w:r>
+            <w:r>
+              <w:rPr>
+                <w:noProof/>
+                <w:webHidden/>
+              </w:rPr>
+            </w:r>
+            <w:r>
+              <w:rPr>
+                <w:noProof/>
+                <w:webHidden/>
+              </w:rPr>
+              <w:fldChar w:fldCharType="separate"/>
+            </w:r>
+            <w:r>
+              <w:rPr>
+                <w:noProof/>
+                <w:webHidden/>
+              </w:rPr>
+              <w:t>5</w:t>
+            </w:r>
+            <w:r>
+              <w:rPr>
+                <w:noProof/>
+                <w:webHidden/>
+              </w:rPr>
+              <w:fldChar w:fldCharType="end"/>
+            </w:r>
+          </w:hyperlink>
+        </w:p>
+        <w:p>
+          <w:pPr>
+            <w:pStyle w:val="TOC2"/>
+            <w:tabs>
+              <w:tab w:val="left" w:pos="541"/>
+              <w:tab w:val="right" w:leader="dot" w:pos="9350"/>
+            </w:tabs>
+            <w:rPr>
+              <w:rFonts w:eastAsiaTheme="minorEastAsia"/>
+              <w:b w:val="0"/>
+              <w:bCs w:val="0"/>
+              <w:smallCaps w:val="0"/>
+              <w:noProof/>
+              <w:sz w:val="24"/>
+              <w:szCs w:val="24"/>
+            </w:rPr>
+          </w:pPr>
+          <w:hyperlink w:anchor="_Toc204784731" w:history="1">
+            <w:r>
+              <w:rPr>
+                <w:rStyle w:val="Hyperlink"/>
+                <w:noProof/>
+              </w:rPr>
+              <w:t>3.6</w:t>
+            </w:r>
+            <w:r>
+              <w:rPr>
+                <w:rFonts w:eastAsiaTheme="minorEastAsia"/>
+                <w:b w:val="0"/>
+                <w:bCs w:val="0"/>
+                <w:smallCaps w:val="0"/>
+                <w:noProof/>
+                <w:sz w:val="24"/>
+                <w:szCs w:val="24"/>
+              </w:rPr>
+              <w:tab/>
+            </w:r>
+            <w:r>
+              <w:rPr>
+                <w:rStyle w:val="Hyperlink"/>
+                <w:noProof/>
+              </w:rPr>
+              <w:t>Parameter Precedence</w:t>
+            </w:r>
+            <w:r>
+              <w:rPr>
+                <w:noProof/>
+                <w:webHidden/>
+              </w:rPr>
+              <w:tab/>
+            </w:r>
+            <w:r>
+              <w:rPr>
+                <w:noProof/>
+                <w:webHidden/>
+              </w:rPr>
+              <w:fldChar w:fldCharType="begin"/>
+            </w:r>
+            <w:r>
+              <w:rPr>
+                <w:noProof/>
+                <w:webHidden/>
+              </w:rPr>
+              <w:instrText xml:space="preserve"> PAGEREF _Toc204784731 \h </w:instrText>
+            </w:r>
+            <w:r>
+              <w:rPr>
+                <w:noProof/>
+                <w:webHidden/>
+              </w:rPr>
+            </w:r>
+            <w:r>
+              <w:rPr>
+                <w:noProof/>
+                <w:webHidden/>
+              </w:rPr>
+              <w:fldChar w:fldCharType="separate"/>
+            </w:r>
+            <w:r>
+              <w:rPr>
+                <w:noProof/>
+                <w:webHidden/>
+              </w:rPr>
+              <w:t>6</w:t>
+            </w:r>
+            <w:r>
+              <w:rPr>
+                <w:noProof/>
+                <w:webHidden/>
+              </w:rPr>
+              <w:fldChar w:fldCharType="end"/>
+            </w:r>
+          </w:hyperlink>
+        </w:p>
+        <w:p>
+          <w:pPr>
+            <w:pStyle w:val="TOC2"/>
+            <w:tabs>
+              <w:tab w:val="right" w:leader="dot" w:pos="9350"/>
+            </w:tabs>
+            <w:rPr>
+              <w:rFonts w:eastAsiaTheme="minorEastAsia"/>
+              <w:b w:val="0"/>
+              <w:bCs w:val="0"/>
+              <w:smallCaps w:val="0"/>
+              <w:noProof/>
+              <w:sz w:val="24"/>
+              <w:szCs w:val="24"/>
+            </w:rPr>
+          </w:pPr>
+          <w:hyperlink w:anchor="_Toc204784732" w:history="1">
+            <w:r>
+              <w:rPr>
+                <w:rStyle w:val="Hyperlink"/>
+                <w:noProof/>
+              </w:rPr>
+              <w:t>3.7 Acquisition Process Flow</w:t>
+            </w:r>
+            <w:r>
+              <w:rPr>
+                <w:noProof/>
+                <w:webHidden/>
+              </w:rPr>
+              <w:tab/>
+            </w:r>
+            <w:r>
+              <w:rPr>
+                <w:noProof/>
+                <w:webHidden/>
+              </w:rPr>
+              <w:fldChar w:fldCharType="begin"/>
+            </w:r>
+            <w:r>
+              <w:rPr>
+                <w:noProof/>
+                <w:webHidden/>
+              </w:rPr>
+              <w:instrText xml:space="preserve"> PAGEREF _Toc204784732 \h </w:instrText>
+            </w:r>
+            <w:r>
+              <w:rPr>
+                <w:noProof/>
+                <w:webHidden/>
+              </w:rPr>
+            </w:r>
+            <w:r>
+              <w:rPr>
+                <w:noProof/>
+                <w:webHidden/>
+              </w:rPr>
+              <w:fldChar w:fldCharType="separate"/>
+            </w:r>
+            <w:r>
+              <w:rPr>
+                <w:noProof/>
+                <w:webHidden/>
+              </w:rPr>
+              <w:t>6</w:t>
+            </w:r>
+            <w:r>
+              <w:rPr>
+                <w:noProof/>
+                <w:webHidden/>
+              </w:rPr>
+              <w:fldChar w:fldCharType="end"/>
+            </w:r>
+          </w:hyperlink>
+        </w:p>
+        <w:p>
+          <w:pPr>
+            <w:pStyle w:val="TOC1"/>
+            <w:tabs>
+              <w:tab w:val="right" w:leader="dot" w:pos="9350"/>
+            </w:tabs>
+            <w:rPr>
+              <w:rFonts w:eastAsiaTheme="minorEastAsia"/>
+              <w:b w:val="0"/>
+              <w:bCs w:val="0"/>
+              <w:caps w:val="0"/>
+              <w:noProof/>
+              <w:sz w:val="24"/>
+              <w:szCs w:val="24"/>
+              <w:u w:val="none"/>
+            </w:rPr>
+          </w:pPr>
+          <w:hyperlink w:anchor="_Toc204784733" w:history="1">
+            <w:r>
+              <w:rPr>
+                <w:rStyle w:val="Hyperlink"/>
+                <w:noProof/>
+              </w:rPr>
+              <w:t>4. Unpacking Data</w:t>
+            </w:r>
+            <w:r>
+              <w:rPr>
+                <w:noProof/>
+                <w:webHidden/>
+              </w:rPr>
+              <w:tab/>
+            </w:r>
+            <w:r>
+              <w:rPr>
+                <w:noProof/>
+                <w:webHidden/>
+              </w:rPr>
+              <w:fldChar w:fldCharType="begin"/>
+            </w:r>
+            <w:r>
+              <w:rPr>
+                <w:noProof/>
+                <w:webHidden/>
+              </w:rPr>
+              <w:instrText xml:space="preserve"> PAGEREF _Toc204784733 \h </w:instrText>
+            </w:r>
+            <w:r>
+              <w:rPr>
+                <w:noProof/>
+                <w:webHidden/>
+              </w:rPr>
+            </w:r>
+            <w:r>
+              <w:rPr>
+                <w:noProof/>
+                <w:webHidden/>
+              </w:rPr>
+              <w:fldChar w:fldCharType="separate"/>
+            </w:r>
+            <w:r>
+              <w:rPr>
+                <w:noProof/>
+                <w:webHidden/>
+              </w:rPr>
+              <w:t>7</w:t>
+            </w:r>
+            <w:r>
+              <w:rPr>
+                <w:noProof/>
+                <w:webHidden/>
+              </w:rPr>
+              <w:fldChar w:fldCharType="end"/>
+            </w:r>
+          </w:hyperlink>
+        </w:p>
+        <w:p>
+          <w:pPr>
+            <w:pStyle w:val="TOC2"/>
+            <w:tabs>
+              <w:tab w:val="right" w:leader="dot" w:pos="9350"/>
+            </w:tabs>
+            <w:rPr>
+              <w:rFonts w:eastAsiaTheme="minorEastAsia"/>
+              <w:b w:val="0"/>
+              <w:bCs w:val="0"/>
+              <w:smallCaps w:val="0"/>
+              <w:noProof/>
+              <w:sz w:val="24"/>
+              <w:szCs w:val="24"/>
+            </w:rPr>
+          </w:pPr>
+          <w:hyperlink w:anchor="_Toc204784734" w:history="1">
+            <w:r>
+              <w:rPr>
+                <w:rStyle w:val="Hyperlink"/>
+                <w:noProof/>
+              </w:rPr>
+              <w:t>4.1 Create Unpacker</w:t>
+            </w:r>
+            <w:r>
+              <w:rPr>
+                <w:noProof/>
+                <w:webHidden/>
+              </w:rPr>
+              <w:tab/>
+            </w:r>
+            <w:r>
+              <w:rPr>
+                <w:noProof/>
+                <w:webHidden/>
+              </w:rPr>
+              <w:fldChar w:fldCharType="begin"/>
+            </w:r>
+            <w:r>
+              <w:rPr>
+                <w:noProof/>
+                <w:webHidden/>
+              </w:rPr>
+              <w:instrText xml:space="preserve"> PAGEREF _Toc204784734 \h </w:instrText>
+            </w:r>
+            <w:r>
+              <w:rPr>
+                <w:noProof/>
+                <w:webHidden/>
+              </w:rPr>
+            </w:r>
+            <w:r>
+              <w:rPr>
+                <w:noProof/>
+                <w:webHidden/>
+              </w:rPr>
+              <w:fldChar w:fldCharType="separate"/>
+            </w:r>
+            <w:r>
+              <w:rPr>
+                <w:noProof/>
+                <w:webHidden/>
+              </w:rPr>
+              <w:t>7</w:t>
+            </w:r>
+            <w:r>
+              <w:rPr>
+                <w:noProof/>
+                <w:webHidden/>
+              </w:rPr>
+              <w:fldChar w:fldCharType="end"/>
+            </w:r>
+          </w:hyperlink>
+        </w:p>
+        <w:p>
+          <w:pPr>
+            <w:pStyle w:val="TOC2"/>
+            <w:tabs>
+              <w:tab w:val="right" w:leader="dot" w:pos="9350"/>
+            </w:tabs>
+            <w:rPr>
+              <w:rFonts w:eastAsiaTheme="minorEastAsia"/>
+              <w:b w:val="0"/>
+              <w:bCs w:val="0"/>
+              <w:smallCaps w:val="0"/>
+              <w:noProof/>
+              <w:sz w:val="24"/>
+              <w:szCs w:val="24"/>
+            </w:rPr>
+          </w:pPr>
+          <w:hyperlink w:anchor="_Toc204784735" w:history="1">
+            <w:r>
+              <w:rPr>
+                <w:rStyle w:val="Hyperlink"/>
+                <w:noProof/>
+              </w:rPr>
+              <w:t>4.2 Unpacker Command Line Interface</w:t>
+            </w:r>
+            <w:r>
+              <w:rPr>
+                <w:noProof/>
+                <w:webHidden/>
+              </w:rPr>
+              <w:tab/>
+            </w:r>
+            <w:r>
+              <w:rPr>
+                <w:noProof/>
+                <w:webHidden/>
+              </w:rPr>
+              <w:fldChar w:fldCharType="begin"/>
+            </w:r>
+            <w:r>
+              <w:rPr>
+                <w:noProof/>
+                <w:webHidden/>
+              </w:rPr>
+              <w:instrText xml:space="preserve"> PAGEREF _Toc204784735 \h </w:instrText>
+            </w:r>
+            <w:r>
+              <w:rPr>
+                <w:noProof/>
+                <w:webHidden/>
+              </w:rPr>
+            </w:r>
+            <w:r>
+              <w:rPr>
+                <w:noProof/>
+                <w:webHidden/>
+              </w:rPr>
+              <w:fldChar w:fldCharType="separate"/>
+            </w:r>
+            <w:r>
+              <w:rPr>
+                <w:noProof/>
+                <w:webHidden/>
+              </w:rPr>
+              <w:t>7</w:t>
+            </w:r>
+            <w:r>
+              <w:rPr>
+                <w:noProof/>
+                <w:webHidden/>
+              </w:rPr>
+              <w:fldChar w:fldCharType="end"/>
+            </w:r>
+          </w:hyperlink>
+        </w:p>
+        <w:p>
+          <w:pPr>
+            <w:pStyle w:val="TOC3"/>
+            <w:tabs>
+              <w:tab w:val="right" w:leader="dot" w:pos="9350"/>
+            </w:tabs>
+            <w:rPr>
+              <w:rFonts w:eastAsiaTheme="minorEastAsia"/>
+              <w:smallCaps w:val="0"/>
+              <w:noProof/>
+              <w:sz w:val="24"/>
+              <w:szCs w:val="24"/>
+            </w:rPr>
+          </w:pPr>
+          <w:hyperlink w:anchor="_Toc204784736" w:history="1">
+            <w:r>
+              <w:rPr>
+                <w:rStyle w:val="Hyperlink"/>
+                <w:noProof/>
+              </w:rPr>
+              <w:t>4.2.1 Using the CLI</w:t>
+            </w:r>
+            <w:r>
+              <w:rPr>
+                <w:noProof/>
+                <w:webHidden/>
+              </w:rPr>
+              <w:tab/>
+            </w:r>
+            <w:r>
+              <w:rPr>
+                <w:noProof/>
+                <w:webHidden/>
+              </w:rPr>
+              <w:fldChar w:fldCharType="begin"/>
+            </w:r>
+            <w:r>
+              <w:rPr>
+                <w:noProof/>
+                <w:webHidden/>
+              </w:rPr>
+              <w:instrText xml:space="preserve"> PAGEREF _Toc204784736 \h </w:instrText>
+            </w:r>
+            <w:r>
+              <w:rPr>
+                <w:noProof/>
+                <w:webHidden/>
+              </w:rPr>
+            </w:r>
+            <w:r>
+              <w:rPr>
+                <w:noProof/>
+                <w:webHidden/>
+              </w:rPr>
+              <w:fldChar w:fldCharType="separate"/>
+            </w:r>
+            <w:r>
+              <w:rPr>
+                <w:noProof/>
+                <w:webHidden/>
+              </w:rPr>
+              <w:t>7</w:t>
+            </w:r>
+            <w:r>
+              <w:rPr>
+                <w:noProof/>
+                <w:webHidden/>
+              </w:rPr>
+              <w:fldChar w:fldCharType="end"/>
+            </w:r>
+          </w:hyperlink>
+        </w:p>
+        <w:p>
+          <w:pPr>
+            <w:pStyle w:val="TOC3"/>
+            <w:tabs>
+              <w:tab w:val="right" w:leader="dot" w:pos="9350"/>
+            </w:tabs>
+            <w:rPr>
+              <w:rFonts w:eastAsiaTheme="minorEastAsia"/>
+              <w:smallCaps w:val="0"/>
+              <w:noProof/>
+              <w:sz w:val="24"/>
+              <w:szCs w:val="24"/>
+            </w:rPr>
+          </w:pPr>
+          <w:hyperlink w:anchor="_Toc204784737" w:history="1">
+            <w:r>
+              <w:rPr>
+                <w:rStyle w:val="Hyperlink"/>
+                <w:noProof/>
+              </w:rPr>
+              <w:t>4.2.2 Unpacker Configuration File</w:t>
+            </w:r>
+            <w:r>
+              <w:rPr>
+                <w:noProof/>
+                <w:webHidden/>
+              </w:rPr>
+              <w:tab/>
+            </w:r>
+            <w:r>
+              <w:rPr>
+                <w:noProof/>
+                <w:webHidden/>
+              </w:rPr>
+              <w:fldChar w:fldCharType="begin"/>
+            </w:r>
+            <w:r>
+              <w:rPr>
+                <w:noProof/>
+                <w:webHidden/>
+              </w:rPr>
+              <w:instrText xml:space="preserve"> PAGEREF _Toc204784737 \h </w:instrText>
+            </w:r>
+            <w:r>
+              <w:rPr>
+                <w:noProof/>
+                <w:webHidden/>
+              </w:rPr>
+            </w:r>
+            <w:r>
+              <w:rPr>
+                <w:noProof/>
+                <w:webHidden/>
+              </w:rPr>
+              <w:fldChar w:fldCharType="separate"/>
+            </w:r>
+            <w:r>
+              <w:rPr>
+                <w:noProof/>
+                <w:webHidden/>
+              </w:rPr>
+              <w:t>8</w:t>
+            </w:r>
+            <w:r>
+              <w:rPr>
+                <w:noProof/>
+                <w:webHidden/>
+              </w:rPr>
+              <w:fldChar w:fldCharType="end"/>
+            </w:r>
+          </w:hyperlink>
+        </w:p>
+        <w:p>
+          <w:pPr>
+            <w:pStyle w:val="TOC3"/>
+            <w:tabs>
+              <w:tab w:val="right" w:leader="dot" w:pos="9350"/>
+            </w:tabs>
+            <w:rPr>
+              <w:rFonts w:eastAsiaTheme="minorEastAsia"/>
+              <w:smallCaps w:val="0"/>
+              <w:noProof/>
+              <w:sz w:val="24"/>
+              <w:szCs w:val="24"/>
+            </w:rPr>
+          </w:pPr>
+          <w:hyperlink w:anchor="_Toc204784738" w:history="1">
+            <w:r>
+              <w:rPr>
+                <w:rStyle w:val="Hyperlink"/>
+                <w:noProof/>
+              </w:rPr>
+              <w:t>4.2.3 .rawSignals Structure</w:t>
+            </w:r>
+            <w:r>
+              <w:rPr>
+                <w:noProof/>
+                <w:webHidden/>
+              </w:rPr>
+              <w:tab/>
+            </w:r>
+            <w:r>
+              <w:rPr>
+                <w:noProof/>
+                <w:webHidden/>
+              </w:rPr>
+              <w:fldChar w:fldCharType="begin"/>
+            </w:r>
+            <w:r>
+              <w:rPr>
+                <w:noProof/>
+                <w:webHidden/>
+              </w:rPr>
+              <w:instrText xml:space="preserve"> PAGEREF _Toc204784738 \h </w:instrText>
+            </w:r>
+            <w:r>
+              <w:rPr>
+                <w:noProof/>
+                <w:webHidden/>
+              </w:rPr>
+            </w:r>
+            <w:r>
+              <w:rPr>
+                <w:noProof/>
+                <w:webHidden/>
+              </w:rPr>
+              <w:fldChar w:fldCharType="separate"/>
+            </w:r>
+            <w:r>
+              <w:rPr>
+                <w:noProof/>
+                <w:webHidden/>
+              </w:rPr>
+              <w:t>10</w:t>
+            </w:r>
+            <w:r>
+              <w:rPr>
+                <w:noProof/>
+                <w:webHidden/>
+              </w:rPr>
+              <w:fldChar w:fldCharType="end"/>
+            </w:r>
+          </w:hyperlink>
+        </w:p>
+        <w:p>
+          <w:pPr>
+            <w:pStyle w:val="TOC3"/>
+            <w:tabs>
+              <w:tab w:val="right" w:leader="dot" w:pos="9350"/>
+            </w:tabs>
+            <w:rPr>
+              <w:rFonts w:eastAsiaTheme="minorEastAsia"/>
+              <w:smallCaps w:val="0"/>
+              <w:noProof/>
+              <w:sz w:val="24"/>
+              <w:szCs w:val="24"/>
+            </w:rPr>
+          </w:pPr>
+          <w:hyperlink w:anchor="_Toc204784739" w:history="1">
+            <w:r>
+              <w:rPr>
+                <w:rStyle w:val="Hyperlink"/>
+                <w:noProof/>
+              </w:rPr>
+              <w:t>4.2.4 Examples</w:t>
+            </w:r>
+            <w:r>
+              <w:rPr>
+                <w:noProof/>
+                <w:webHidden/>
+              </w:rPr>
+              <w:tab/>
+            </w:r>
+            <w:r>
+              <w:rPr>
+                <w:noProof/>
+                <w:webHidden/>
+              </w:rPr>
+              <w:fldChar w:fldCharType="begin"/>
+            </w:r>
+            <w:r>
+              <w:rPr>
+                <w:noProof/>
+                <w:webHidden/>
+              </w:rPr>
+              <w:instrText xml:space="preserve"> PAGEREF _Toc204784739 \h </w:instrText>
+            </w:r>
+            <w:r>
+              <w:rPr>
+                <w:noProof/>
+                <w:webHidden/>
+              </w:rPr>
+            </w:r>
+            <w:r>
+              <w:rPr>
+                <w:noProof/>
+                <w:webHidden/>
+              </w:rPr>
+              <w:fldChar w:fldCharType="separate"/>
+            </w:r>
+            <w:r>
+              <w:rPr>
+                <w:noProof/>
+                <w:webHidden/>
+              </w:rPr>
+              <w:t>10</w:t>
+            </w:r>
+            <w:r>
+              <w:rPr>
+                <w:noProof/>
+                <w:webHidden/>
+              </w:rPr>
+              <w:fldChar w:fldCharType="end"/>
+            </w:r>
+          </w:hyperlink>
+        </w:p>
+        <w:p>
+          <w:pPr>
+            <w:pStyle w:val="TOC1"/>
+            <w:tabs>
+              <w:tab w:val="left" w:pos="423"/>
+              <w:tab w:val="right" w:leader="dot" w:pos="9350"/>
+            </w:tabs>
+            <w:rPr>
+              <w:rFonts w:eastAsiaTheme="minorEastAsia"/>
+              <w:b w:val="0"/>
+              <w:bCs w:val="0"/>
+              <w:caps w:val="0"/>
+              <w:noProof/>
+              <w:sz w:val="24"/>
+              <w:szCs w:val="24"/>
+              <w:u w:val="none"/>
+            </w:rPr>
+          </w:pPr>
+          <w:hyperlink w:anchor="_Toc204784740" w:history="1">
+            <w:r>
+              <w:rPr>
+                <w:rStyle w:val="Hyperlink"/>
+                <w:noProof/>
+              </w:rPr>
+              <w:t>5.</w:t>
+            </w:r>
+            <w:r>
+              <w:rPr>
+                <w:rFonts w:eastAsiaTheme="minorEastAsia"/>
+                <w:b w:val="0"/>
+                <w:bCs w:val="0"/>
+                <w:caps w:val="0"/>
+                <w:noProof/>
+                <w:sz w:val="24"/>
+                <w:szCs w:val="24"/>
+                <w:u w:val="none"/>
+              </w:rPr>
+              <w:tab/>
+            </w:r>
+            <w:r>
+              <w:rPr>
+                <w:rStyle w:val="Hyperlink"/>
+                <w:noProof/>
+              </w:rPr>
+              <w:t>Analy</w:t>
+            </w:r>
+            <w:r>
+              <w:rPr>
+                <w:rStyle w:val="Hyperlink"/>
+                <w:noProof/>
+              </w:rPr>
+              <w:t>z</w:t>
+            </w:r>
+            <w:r>
+              <w:rPr>
+                <w:rStyle w:val="Hyperlink"/>
+                <w:noProof/>
+              </w:rPr>
+              <w:t>ing Data</w:t>
+            </w:r>
+            <w:r>
+              <w:rPr>
+                <w:noProof/>
+                <w:webHidden/>
+              </w:rPr>
+              <w:tab/>
+            </w:r>
+            <w:r>
+              <w:rPr>
+                <w:noProof/>
+                <w:webHidden/>
+              </w:rPr>
+              <w:fldChar w:fldCharType="begin"/>
+            </w:r>
+            <w:r>
+              <w:rPr>
+                <w:noProof/>
+                <w:webHidden/>
+              </w:rPr>
+              <w:instrText xml:space="preserve"> PAGEREF _Toc204784740 \h </w:instrText>
             </w:r>
             <w:r>
               <w:rPr>
@@ -1862,7 +1951,7 @@
           <w:numId w:val="2"/>
         </w:numPr>
       </w:pPr>
-      <w:bookmarkStart w:id="0" w:name="_Toc204769046"/>
+      <w:bookmarkStart w:id="0" w:name="_Toc204784719"/>
       <w:r>
         <w:t>Overview</w:t>
       </w:r>
@@ -1955,9 +2044,11 @@
           <w:numId w:val="2"/>
         </w:numPr>
       </w:pPr>
+      <w:bookmarkStart w:id="1" w:name="_Toc204784720"/>
       <w:r>
         <w:t>Installation</w:t>
       </w:r>
+      <w:bookmarkEnd w:id="1"/>
     </w:p>
     <w:p>
       <w:r>
@@ -1980,11 +2071,11 @@
           <w:numId w:val="2"/>
         </w:numPr>
       </w:pPr>
-      <w:bookmarkStart w:id="1" w:name="_Toc204769047"/>
+      <w:bookmarkStart w:id="2" w:name="_Toc204784721"/>
       <w:r>
         <w:t>Data Acquisition</w:t>
       </w:r>
-      <w:bookmarkEnd w:id="1"/>
+      <w:bookmarkEnd w:id="2"/>
     </w:p>
     <w:p/>
     <w:p>
@@ -1995,11 +2086,11 @@
           <w:numId w:val="2"/>
         </w:numPr>
       </w:pPr>
-      <w:bookmarkStart w:id="2" w:name="_Toc204769048"/>
+      <w:bookmarkStart w:id="3" w:name="_Toc204784722"/>
       <w:r>
         <w:t>System Overview</w:t>
       </w:r>
-      <w:bookmarkEnd w:id="2"/>
+      <w:bookmarkEnd w:id="3"/>
     </w:p>
     <w:p>
       <w:r>
@@ -2027,6 +2118,7 @@
     <w:p/>
     <w:p>
       <w:r>
+        <w:lastRenderedPageBreak/>
         <w:t>To</w:t>
       </w:r>
       <w:r>
@@ -2042,12 +2134,11 @@
           <w:numId w:val="2"/>
         </w:numPr>
       </w:pPr>
-      <w:bookmarkStart w:id="3" w:name="_Toc204769049"/>
-      <w:r>
-        <w:lastRenderedPageBreak/>
+      <w:bookmarkStart w:id="4" w:name="_Toc204784723"/>
+      <w:r>
         <w:t>Directory Structure</w:t>
       </w:r>
-      <w:bookmarkEnd w:id="3"/>
+      <w:bookmarkEnd w:id="4"/>
     </w:p>
     <w:p>
       <w:r>
@@ -2120,11 +2211,11 @@
           <w:numId w:val="2"/>
         </w:numPr>
       </w:pPr>
-      <w:bookmarkStart w:id="4" w:name="_Toc204769050"/>
+      <w:bookmarkStart w:id="5" w:name="_Toc204784724"/>
       <w:r>
         <w:t>Configuration File</w:t>
       </w:r>
-      <w:bookmarkEnd w:id="4"/>
+      <w:bookmarkEnd w:id="5"/>
     </w:p>
     <w:p>
       <w:pPr>
@@ -2328,6 +2419,7 @@
           <w:rStyle w:val="HTMLCode"/>
           <w:rFonts w:eastAsiaTheme="majorEastAsia"/>
         </w:rPr>
+        <w:lastRenderedPageBreak/>
         <w:t>path_to_image_files</w:t>
       </w:r>
       <w:proofErr w:type="spellEnd"/>
@@ -2453,7 +2545,6 @@
         <w:rPr>
           <w:rFonts w:hAnsi="Symbol"/>
         </w:rPr>
-        <w:lastRenderedPageBreak/>
         <w:t></w:t>
       </w:r>
       <w:r>
@@ -2862,21 +2953,27 @@
       <w:pPr>
         <w:pStyle w:val="Heading2"/>
       </w:pPr>
-      <w:bookmarkStart w:id="5" w:name="_Toc204769051"/>
-      <w:r>
-        <w:t>2.4 Command Line Interface (CLI)</w:t>
-      </w:r>
-      <w:bookmarkEnd w:id="5"/>
+      <w:bookmarkStart w:id="6" w:name="_Toc204784725"/>
+      <w:r>
+        <w:t>3</w:t>
+      </w:r>
+      <w:r>
+        <w:t>.4 Command Line Interface (CLI)</w:t>
+      </w:r>
+      <w:bookmarkEnd w:id="6"/>
     </w:p>
     <w:p>
       <w:pPr>
         <w:pStyle w:val="Heading3"/>
       </w:pPr>
-      <w:bookmarkStart w:id="6" w:name="_Toc204769052"/>
-      <w:r>
-        <w:t>2.4.1 Default Behavior</w:t>
-      </w:r>
-      <w:bookmarkEnd w:id="6"/>
+      <w:bookmarkStart w:id="7" w:name="_Toc204784726"/>
+      <w:r>
+        <w:t>3</w:t>
+      </w:r>
+      <w:r>
+        <w:t>.4.1 Default Behavior</w:t>
+      </w:r>
+      <w:bookmarkEnd w:id="7"/>
     </w:p>
     <w:p>
       <w:r>
@@ -3024,6 +3121,7 @@
           <w:rStyle w:val="Strong"/>
           <w:rFonts w:eastAsiaTheme="majorEastAsia"/>
         </w:rPr>
+        <w:lastRenderedPageBreak/>
         <w:t>Default Behavior (no config):</w:t>
       </w:r>
     </w:p>
@@ -3067,12 +3165,14 @@
       <w:pPr>
         <w:pStyle w:val="Heading3"/>
       </w:pPr>
-      <w:bookmarkStart w:id="7" w:name="_Toc204769053"/>
-      <w:r>
-        <w:lastRenderedPageBreak/>
-        <w:t>2.4.2 CLI Flags</w:t>
-      </w:r>
-      <w:bookmarkEnd w:id="7"/>
+      <w:bookmarkStart w:id="8" w:name="_Toc204784727"/>
+      <w:r>
+        <w:t>3</w:t>
+      </w:r>
+      <w:r>
+        <w:t>.4.2 CLI Flags</w:t>
+      </w:r>
+      <w:bookmarkEnd w:id="8"/>
     </w:p>
     <w:p>
       <w:pPr>
@@ -3329,11 +3429,14 @@
       <w:pPr>
         <w:pStyle w:val="Heading3"/>
       </w:pPr>
-      <w:bookmarkStart w:id="8" w:name="_Toc204769054"/>
-      <w:r>
-        <w:t>2.4.3 Verbosity Levels</w:t>
-      </w:r>
-      <w:bookmarkEnd w:id="8"/>
+      <w:bookmarkStart w:id="9" w:name="_Toc204784728"/>
+      <w:r>
+        <w:t>3</w:t>
+      </w:r>
+      <w:r>
+        <w:t>.4.3 Verbosity Levels</w:t>
+      </w:r>
+      <w:bookmarkEnd w:id="9"/>
     </w:p>
     <w:p>
       <w:pPr>
@@ -3439,11 +3542,14 @@
       <w:pPr>
         <w:pStyle w:val="Heading3"/>
       </w:pPr>
-      <w:bookmarkStart w:id="9" w:name="_Toc204769055"/>
-      <w:r>
-        <w:t>2.4.4 Dry Run Mode</w:t>
-      </w:r>
-      <w:bookmarkEnd w:id="9"/>
+      <w:bookmarkStart w:id="10" w:name="_Toc204784729"/>
+      <w:r>
+        <w:t>3</w:t>
+      </w:r>
+      <w:r>
+        <w:t>.4.4 Dry Run Mode</w:t>
+      </w:r>
+      <w:bookmarkEnd w:id="10"/>
     </w:p>
     <w:p>
       <w:r>
@@ -3473,14 +3579,14 @@
         <w:pStyle w:val="Heading2"/>
         <w:numPr>
           <w:ilvl w:val="1"/>
-          <w:numId w:val="12"/>
+          <w:numId w:val="15"/>
         </w:numPr>
       </w:pPr>
-      <w:bookmarkStart w:id="10" w:name="_Toc204769056"/>
+      <w:bookmarkStart w:id="11" w:name="_Toc204784730"/>
       <w:r>
         <w:t>Examples</w:t>
       </w:r>
-      <w:bookmarkEnd w:id="10"/>
+      <w:bookmarkEnd w:id="11"/>
     </w:p>
     <w:p/>
     <w:p>
@@ -3539,21 +3645,21 @@
         <w:pStyle w:val="Heading2"/>
         <w:numPr>
           <w:ilvl w:val="1"/>
-          <w:numId w:val="12"/>
+          <w:numId w:val="15"/>
         </w:numPr>
       </w:pPr>
-      <w:bookmarkStart w:id="11" w:name="_Toc204769057"/>
+      <w:bookmarkStart w:id="12" w:name="_Toc204784731"/>
       <w:r>
         <w:t>Parameter Precedence</w:t>
       </w:r>
-      <w:bookmarkEnd w:id="11"/>
+      <w:bookmarkEnd w:id="12"/>
     </w:p>
     <w:p>
       <w:pPr>
         <w:pStyle w:val="NormalWeb"/>
         <w:numPr>
           <w:ilvl w:val="0"/>
-          <w:numId w:val="12"/>
+          <w:numId w:val="15"/>
         </w:numPr>
       </w:pPr>
       <w:proofErr w:type="gramStart"/>
@@ -3590,7 +3696,7 @@
         <w:pStyle w:val="NormalWeb"/>
         <w:numPr>
           <w:ilvl w:val="0"/>
-          <w:numId w:val="12"/>
+          <w:numId w:val="15"/>
         </w:numPr>
       </w:pPr>
       <w:proofErr w:type="gramStart"/>
@@ -3637,7 +3743,7 @@
         <w:pStyle w:val="NormalWeb"/>
         <w:numPr>
           <w:ilvl w:val="0"/>
-          <w:numId w:val="12"/>
+          <w:numId w:val="15"/>
         </w:numPr>
       </w:pPr>
       <w:proofErr w:type="gramStart"/>
@@ -3674,11 +3780,14 @@
       <w:pPr>
         <w:pStyle w:val="Heading2"/>
       </w:pPr>
-      <w:bookmarkStart w:id="12" w:name="_Toc204769058"/>
-      <w:r>
-        <w:t>2.7 Acquisition Process Flow</w:t>
-      </w:r>
-      <w:bookmarkEnd w:id="12"/>
+      <w:bookmarkStart w:id="13" w:name="_Toc204784732"/>
+      <w:r>
+        <w:t>3</w:t>
+      </w:r>
+      <w:r>
+        <w:t>.7 Acquisition Process Flow</w:t>
+      </w:r>
+      <w:bookmarkEnd w:id="13"/>
     </w:p>
     <w:p>
       <w:pPr>
@@ -3820,20 +3929,26 @@
         <w:t>.</w:t>
       </w:r>
     </w:p>
-    <w:p/>
     <w:p>
       <w:pPr>
         <w:pStyle w:val="Heading1"/>
-        <w:numPr>
-          <w:ilvl w:val="1"/>
-          <w:numId w:val="8"/>
-        </w:numPr>
-      </w:pPr>
-      <w:bookmarkStart w:id="13" w:name="_Toc204769059"/>
+      </w:pPr>
+    </w:p>
+    <w:p>
+      <w:pPr>
+        <w:pStyle w:val="Heading1"/>
+      </w:pPr>
+      <w:bookmarkStart w:id="14" w:name="_Toc204784733"/>
+      <w:r>
+        <w:t>4.</w:t>
+      </w:r>
+      <w:r>
+        <w:t xml:space="preserve"> </w:t>
+      </w:r>
       <w:r>
         <w:t>Unpacking Data</w:t>
       </w:r>
-      <w:bookmarkEnd w:id="13"/>
+      <w:bookmarkEnd w:id="14"/>
     </w:p>
     <w:p>
       <w:r>
@@ -3868,11 +3983,14 @@
       <w:pPr>
         <w:pStyle w:val="Heading2"/>
       </w:pPr>
-      <w:bookmarkStart w:id="14" w:name="_Toc204769060"/>
-      <w:r>
-        <w:t>3.1 Create Unpacker</w:t>
-      </w:r>
-      <w:bookmarkEnd w:id="14"/>
+      <w:bookmarkStart w:id="15" w:name="_Toc204784734"/>
+      <w:r>
+        <w:t>4</w:t>
+      </w:r>
+      <w:r>
+        <w:t>.1 Create Unpacker</w:t>
+      </w:r>
+      <w:bookmarkEnd w:id="15"/>
     </w:p>
     <w:p>
       <w:pPr>
@@ -4121,21 +4239,27 @@
       <w:pPr>
         <w:pStyle w:val="Heading2"/>
       </w:pPr>
-      <w:bookmarkStart w:id="15" w:name="_Toc204769061"/>
-      <w:r>
-        <w:t>3.2 Unpacker Command Line Interface</w:t>
-      </w:r>
-      <w:bookmarkEnd w:id="15"/>
+      <w:bookmarkStart w:id="16" w:name="_Toc204784735"/>
+      <w:r>
+        <w:t>4</w:t>
+      </w:r>
+      <w:r>
+        <w:t>.2 Unpacker Command Line Interface</w:t>
+      </w:r>
+      <w:bookmarkEnd w:id="16"/>
     </w:p>
     <w:p>
       <w:pPr>
         <w:pStyle w:val="Heading3"/>
       </w:pPr>
-      <w:bookmarkStart w:id="16" w:name="_Toc204769062"/>
-      <w:r>
-        <w:t>3.2.1 Using the CLI</w:t>
-      </w:r>
-      <w:bookmarkEnd w:id="16"/>
+      <w:bookmarkStart w:id="17" w:name="_Toc204784736"/>
+      <w:r>
+        <w:t>4</w:t>
+      </w:r>
+      <w:r>
+        <w:t>.2.1 Using the CLI</w:t>
+      </w:r>
+      <w:bookmarkEnd w:id="17"/>
     </w:p>
     <w:p>
       <w:pPr>
@@ -4314,11 +4438,14 @@
       <w:pPr>
         <w:pStyle w:val="Heading3"/>
       </w:pPr>
-      <w:bookmarkStart w:id="17" w:name="_Toc204769063"/>
-      <w:r>
-        <w:t>3.2.2 Unpacker Configuration File</w:t>
-      </w:r>
-      <w:bookmarkEnd w:id="17"/>
+      <w:bookmarkStart w:id="18" w:name="_Toc204784737"/>
+      <w:r>
+        <w:t>4</w:t>
+      </w:r>
+      <w:r>
+        <w:t>.2.2 Unpacker Configuration File</w:t>
+      </w:r>
+      <w:bookmarkEnd w:id="18"/>
     </w:p>
     <w:p>
       <w:proofErr w:type="gramStart"/>
@@ -4799,9 +4926,12 @@
       <w:pPr>
         <w:pStyle w:val="Heading3"/>
       </w:pPr>
-      <w:bookmarkStart w:id="18" w:name="_Toc204769064"/>
-      <w:r>
-        <w:t>3.2.</w:t>
+      <w:bookmarkStart w:id="19" w:name="_Toc204784738"/>
+      <w:r>
+        <w:t>4</w:t>
+      </w:r>
+      <w:r>
+        <w:t>.2.</w:t>
       </w:r>
       <w:proofErr w:type="gramStart"/>
       <w:r>
@@ -4816,7 +4946,7 @@
       <w:r>
         <w:t xml:space="preserve"> Structure</w:t>
       </w:r>
-      <w:bookmarkEnd w:id="18"/>
+      <w:bookmarkEnd w:id="19"/>
     </w:p>
     <w:p>
       <w:r>
@@ -4973,17 +5103,20 @@
       <w:pPr>
         <w:pStyle w:val="Heading3"/>
       </w:pPr>
-      <w:bookmarkStart w:id="19" w:name="_Toc204769065"/>
-      <w:r>
-        <w:t>3.2.</w:t>
-      </w:r>
+      <w:bookmarkStart w:id="20" w:name="_Toc204784739"/>
       <w:r>
         <w:t>4</w:t>
       </w:r>
       <w:r>
+        <w:t>.2.</w:t>
+      </w:r>
+      <w:r>
+        <w:t>4</w:t>
+      </w:r>
+      <w:r>
         <w:t xml:space="preserve"> Examples</w:t>
       </w:r>
-      <w:bookmarkEnd w:id="19"/>
+      <w:bookmarkEnd w:id="20"/>
     </w:p>
     <w:p/>
     <w:p>
@@ -5035,16 +5168,21 @@
     <w:p>
       <w:pPr>
         <w:pStyle w:val="Heading1"/>
+      </w:pPr>
+    </w:p>
+    <w:p>
+      <w:pPr>
+        <w:pStyle w:val="Heading1"/>
         <w:numPr>
-          <w:ilvl w:val="1"/>
-          <w:numId w:val="8"/>
+          <w:ilvl w:val="0"/>
+          <w:numId w:val="13"/>
         </w:numPr>
       </w:pPr>
-      <w:bookmarkStart w:id="20" w:name="_Toc204769066"/>
+      <w:bookmarkStart w:id="21" w:name="_Toc204784740"/>
       <w:r>
         <w:t>Analyzing Data</w:t>
       </w:r>
-      <w:bookmarkEnd w:id="20"/>
+      <w:bookmarkEnd w:id="21"/>
     </w:p>
     <w:p>
       <w:r>
@@ -5061,9 +5199,713 @@
       <w:proofErr w:type="spellEnd"/>
       <w:proofErr w:type="gramEnd"/>
       <w:r>
-        <w:t xml:space="preserve"> files. In the examples directory of the HERMES folder, </w:t>
-      </w:r>
-    </w:p>
+        <w:t xml:space="preserve"> files. </w:t>
+      </w:r>
+    </w:p>
+    <w:p>
+      <w:pPr>
+        <w:pStyle w:val="Heading2"/>
+      </w:pPr>
+      <w:r>
+        <w:t>5.1 Analysis Packages</w:t>
+      </w:r>
+    </w:p>
+    <w:p>
+      <w:r>
+        <w:t xml:space="preserve">HERMES has several built-in packages that allow for quick and easy data analysis. These packages </w:t>
+      </w:r>
+      <w:proofErr w:type="gramStart"/>
+      <w:r>
+        <w:t>are located in</w:t>
+      </w:r>
+      <w:proofErr w:type="gramEnd"/>
+      <w:r>
+        <w:t xml:space="preserve"> the </w:t>
+      </w:r>
+      <w:proofErr w:type="spellStart"/>
+      <w:r>
+        <w:rPr>
+          <w:rFonts w:ascii="Courier New" w:hAnsi="Courier New" w:cs="Courier New"/>
+        </w:rPr>
+        <w:t>src</w:t>
+      </w:r>
+      <w:proofErr w:type="spellEnd"/>
+      <w:r>
+        <w:rPr>
+          <w:rFonts w:ascii="Courier New" w:hAnsi="Courier New" w:cs="Courier New"/>
+        </w:rPr>
+        <w:t>/</w:t>
+      </w:r>
+      <w:proofErr w:type="spellStart"/>
+      <w:r>
+        <w:rPr>
+          <w:rFonts w:ascii="Courier New" w:hAnsi="Courier New" w:cs="Courier New"/>
+        </w:rPr>
+        <w:t>hermes</w:t>
+      </w:r>
+      <w:proofErr w:type="spellEnd"/>
+      <w:r>
+        <w:rPr>
+          <w:rFonts w:ascii="Courier New" w:hAnsi="Courier New" w:cs="Courier New"/>
+        </w:rPr>
+        <w:t>/analysis</w:t>
+      </w:r>
+      <w:r>
+        <w:t xml:space="preserve"> folder. </w:t>
+      </w:r>
+      <w:proofErr w:type="gramStart"/>
+      <w:r>
+        <w:t>In order to</w:t>
+      </w:r>
+      <w:proofErr w:type="gramEnd"/>
+      <w:r>
+        <w:t xml:space="preserve"> use these packages, include the following header as part of your imports:</w:t>
+      </w:r>
+    </w:p>
+    <w:p>
+      <w:pPr>
+        <w:rPr>
+          <w:rFonts w:ascii="Courier New" w:hAnsi="Courier New" w:cs="Courier New"/>
+        </w:rPr>
+      </w:pPr>
+      <w:r>
+        <w:rPr>
+          <w:rFonts w:ascii="Courier New" w:hAnsi="Courier New" w:cs="Courier New"/>
+        </w:rPr>
+        <w:t xml:space="preserve">from </w:t>
+      </w:r>
+      <w:proofErr w:type="spellStart"/>
+      <w:proofErr w:type="gramStart"/>
+      <w:r>
+        <w:rPr>
+          <w:rFonts w:ascii="Courier New" w:hAnsi="Courier New" w:cs="Courier New"/>
+        </w:rPr>
+        <w:t>hermes.analysis</w:t>
+      </w:r>
+      <w:proofErr w:type="gramEnd"/>
+      <w:r>
+        <w:rPr>
+          <w:rFonts w:ascii="Courier New" w:hAnsi="Courier New" w:cs="Courier New"/>
+        </w:rPr>
+        <w:t>.</w:t>
+      </w:r>
+      <w:r>
+        <w:rPr>
+          <w:rFonts w:ascii="Courier New" w:hAnsi="Courier New" w:cs="Courier New"/>
+        </w:rPr>
+        <w:t>_____</w:t>
+      </w:r>
+      <w:proofErr w:type="spellEnd"/>
+      <w:r>
+        <w:rPr>
+          <w:rFonts w:ascii="Courier New" w:hAnsi="Courier New" w:cs="Courier New"/>
+        </w:rPr>
+        <w:t xml:space="preserve"> </w:t>
+      </w:r>
+      <w:r>
+        <w:rPr>
+          <w:rFonts w:ascii="Courier New" w:hAnsi="Courier New" w:cs="Courier New"/>
+        </w:rPr>
+        <w:t xml:space="preserve">import </w:t>
+      </w:r>
+      <w:r>
+        <w:rPr>
+          <w:rFonts w:ascii="Courier New" w:hAnsi="Courier New" w:cs="Courier New"/>
+        </w:rPr>
+        <w:t>_____</w:t>
+      </w:r>
+    </w:p>
+    <w:p>
+      <w:r>
+        <w:t xml:space="preserve">Replace the underscores with the specific package and class that you are trying to import. For example, to </w:t>
+      </w:r>
+      <w:proofErr w:type="gramStart"/>
+      <w:r>
+        <w:t>export .</w:t>
+      </w:r>
+      <w:proofErr w:type="spellStart"/>
+      <w:r>
+        <w:t>rawSignals</w:t>
+      </w:r>
+      <w:proofErr w:type="spellEnd"/>
+      <w:proofErr w:type="gramEnd"/>
+      <w:r>
+        <w:t xml:space="preserve"> data to a pandas </w:t>
+      </w:r>
+      <w:proofErr w:type="spellStart"/>
+      <w:r>
+        <w:t>dataframe</w:t>
+      </w:r>
+      <w:proofErr w:type="spellEnd"/>
+      <w:r>
+        <w:t xml:space="preserve">, use the header: </w:t>
+      </w:r>
+    </w:p>
+    <w:p>
+      <w:pPr>
+        <w:rPr>
+          <w:rFonts w:ascii="Courier New" w:hAnsi="Courier New" w:cs="Courier New"/>
+        </w:rPr>
+      </w:pPr>
+      <w:r>
+        <w:rPr>
+          <w:rFonts w:ascii="Courier New" w:hAnsi="Courier New" w:cs="Courier New"/>
+        </w:rPr>
+        <w:t xml:space="preserve">from </w:t>
+      </w:r>
+      <w:proofErr w:type="spellStart"/>
+      <w:proofErr w:type="gramStart"/>
+      <w:r>
+        <w:rPr>
+          <w:rFonts w:ascii="Courier New" w:hAnsi="Courier New" w:cs="Courier New"/>
+        </w:rPr>
+        <w:t>hermes.analysis</w:t>
+      </w:r>
+      <w:proofErr w:type="gramEnd"/>
+      <w:r>
+        <w:rPr>
+          <w:rFonts w:ascii="Courier New" w:hAnsi="Courier New" w:cs="Courier New"/>
+        </w:rPr>
+        <w:t>.exporter</w:t>
+      </w:r>
+      <w:proofErr w:type="spellEnd"/>
+      <w:r>
+        <w:rPr>
+          <w:rFonts w:ascii="Courier New" w:hAnsi="Courier New" w:cs="Courier New"/>
+        </w:rPr>
+        <w:t xml:space="preserve"> import </w:t>
+      </w:r>
+      <w:proofErr w:type="spellStart"/>
+      <w:r>
+        <w:rPr>
+          <w:rFonts w:ascii="Courier New" w:hAnsi="Courier New" w:cs="Courier New"/>
+        </w:rPr>
+        <w:t>SignalDataExporter</w:t>
+      </w:r>
+      <w:proofErr w:type="spellEnd"/>
+    </w:p>
+    <w:p/>
+    <w:p>
+      <w:r>
+        <w:t xml:space="preserve">Note that any changes made to a package file will only be implemented if the kernel is restarted to load the package once again. </w:t>
+      </w:r>
+      <w:r>
+        <w:t xml:space="preserve">Below are </w:t>
+      </w:r>
+      <w:proofErr w:type="gramStart"/>
+      <w:r>
+        <w:t>all of</w:t>
+      </w:r>
+      <w:proofErr w:type="gramEnd"/>
+      <w:r>
+        <w:t xml:space="preserve"> the packages currently implemented into HERMES and the abilities their functions provide.</w:t>
+      </w:r>
+    </w:p>
+    <w:p>
+      <w:pPr>
+        <w:pStyle w:val="Heading3"/>
+      </w:pPr>
+      <w:r>
+        <w:t>5.1.1</w:t>
+      </w:r>
+      <w:r>
+        <w:t>a</w:t>
+      </w:r>
+      <w:r>
+        <w:t xml:space="preserve"> exporter.py</w:t>
+      </w:r>
+    </w:p>
+    <w:p>
+      <w:pPr>
+        <w:rPr>
+          <w:rFonts w:cs="Courier New"/>
+        </w:rPr>
+      </w:pPr>
+      <w:r>
+        <w:rPr>
+          <w:rFonts w:cs="Courier New"/>
+        </w:rPr>
+        <w:t>This module provides functionality to export raw signal binary files</w:t>
+      </w:r>
+      <w:r>
+        <w:rPr>
+          <w:rFonts w:cs="Courier New"/>
+        </w:rPr>
+        <w:t xml:space="preserve"> </w:t>
+      </w:r>
+      <w:proofErr w:type="gramStart"/>
+      <w:r>
+        <w:rPr>
+          <w:rFonts w:cs="Courier New"/>
+        </w:rPr>
+        <w:t>(.</w:t>
+      </w:r>
+      <w:proofErr w:type="spellStart"/>
+      <w:r>
+        <w:rPr>
+          <w:rFonts w:cs="Courier New"/>
+        </w:rPr>
+        <w:t>rawSignals</w:t>
+      </w:r>
+      <w:proofErr w:type="spellEnd"/>
+      <w:proofErr w:type="gramEnd"/>
+      <w:r>
+        <w:rPr>
+          <w:rFonts w:cs="Courier New"/>
+        </w:rPr>
+        <w:t>)</w:t>
+      </w:r>
+      <w:r>
+        <w:rPr>
+          <w:rFonts w:cs="Courier New"/>
+        </w:rPr>
+        <w:t xml:space="preserve"> to pandas </w:t>
+      </w:r>
+      <w:proofErr w:type="spellStart"/>
+      <w:r>
+        <w:rPr>
+          <w:rFonts w:cs="Courier New"/>
+        </w:rPr>
+        <w:t>DataFrames</w:t>
+      </w:r>
+      <w:proofErr w:type="spellEnd"/>
+      <w:r>
+        <w:rPr>
+          <w:rFonts w:cs="Courier New"/>
+        </w:rPr>
+        <w:t>.</w:t>
+      </w:r>
+      <w:r>
+        <w:rPr>
+          <w:rFonts w:cs="Courier New"/>
+        </w:rPr>
+        <w:t xml:space="preserve"> </w:t>
+      </w:r>
+      <w:r>
+        <w:rPr>
+          <w:rFonts w:cs="Courier New"/>
+        </w:rPr>
+        <w:t xml:space="preserve">The binary format is based on the </w:t>
+      </w:r>
+      <w:proofErr w:type="spellStart"/>
+      <w:r>
+        <w:rPr>
+          <w:rFonts w:cs="Courier New"/>
+        </w:rPr>
+        <w:t>signalData</w:t>
+      </w:r>
+      <w:proofErr w:type="spellEnd"/>
+      <w:r>
+        <w:rPr>
+          <w:rFonts w:cs="Courier New"/>
+        </w:rPr>
+        <w:t xml:space="preserve"> structure from the C++ HERMES code.</w:t>
+      </w:r>
+      <w:r>
+        <w:rPr>
+          <w:rFonts w:cs="Courier New"/>
+        </w:rPr>
+        <w:t xml:space="preserve"> See section 4.2.3 for this structure. </w:t>
+      </w:r>
+    </w:p>
+    <w:p>
+      <w:pPr>
+        <w:rPr>
+          <w:rFonts w:cs="Courier New"/>
+        </w:rPr>
+      </w:pPr>
+      <w:r>
+        <w:rPr>
+          <w:rFonts w:cs="Courier New"/>
+        </w:rPr>
+        <w:t xml:space="preserve">This module contains two functions to be called by a user. Both </w:t>
+      </w:r>
+      <w:proofErr w:type="gramStart"/>
+      <w:r>
+        <w:rPr>
+          <w:rFonts w:cs="Courier New"/>
+        </w:rPr>
+        <w:t>function</w:t>
+      </w:r>
+      <w:proofErr w:type="gramEnd"/>
+      <w:r>
+        <w:rPr>
+          <w:rFonts w:cs="Courier New"/>
+        </w:rPr>
+        <w:t xml:space="preserve"> very similarly. The simpler of the two is:</w:t>
+      </w:r>
+    </w:p>
+    <w:p>
+      <w:pPr>
+        <w:rPr>
+          <w:rFonts w:ascii="Courier New" w:hAnsi="Courier New" w:cs="Courier New"/>
+          <w:sz w:val="20"/>
+          <w:szCs w:val="20"/>
+        </w:rPr>
+      </w:pPr>
+      <w:proofErr w:type="spellStart"/>
+      <w:r>
+        <w:rPr>
+          <w:rFonts w:ascii="Courier New" w:hAnsi="Courier New" w:cs="Courier New"/>
+          <w:sz w:val="20"/>
+          <w:szCs w:val="20"/>
+        </w:rPr>
+        <w:t>read_rawsignals_file</w:t>
+      </w:r>
+      <w:proofErr w:type="spellEnd"/>
+      <w:r>
+        <w:rPr>
+          <w:rFonts w:ascii="Courier New" w:hAnsi="Courier New" w:cs="Courier New"/>
+          <w:sz w:val="20"/>
+          <w:szCs w:val="20"/>
+        </w:rPr>
+        <w:t>(path/to/</w:t>
+      </w:r>
+      <w:proofErr w:type="spellStart"/>
+      <w:r>
+        <w:rPr>
+          <w:rFonts w:ascii="Courier New" w:hAnsi="Courier New" w:cs="Courier New"/>
+          <w:sz w:val="20"/>
+          <w:szCs w:val="20"/>
+        </w:rPr>
+        <w:t>rawsignals</w:t>
+      </w:r>
+      <w:proofErr w:type="spellEnd"/>
+      <w:r>
+        <w:rPr>
+          <w:rFonts w:ascii="Courier New" w:hAnsi="Courier New" w:cs="Courier New"/>
+          <w:sz w:val="20"/>
+          <w:szCs w:val="20"/>
+        </w:rPr>
+        <w:t>/file)</w:t>
+      </w:r>
+    </w:p>
+    <w:p>
+      <w:pPr>
+        <w:rPr>
+          <w:rFonts w:cs="Courier New"/>
+        </w:rPr>
+      </w:pPr>
+      <w:r>
+        <w:rPr>
+          <w:rFonts w:cs="Courier New"/>
+        </w:rPr>
+        <w:t xml:space="preserve">which takes a string path to </w:t>
+      </w:r>
+      <w:proofErr w:type="gramStart"/>
+      <w:r>
+        <w:rPr>
+          <w:rFonts w:cs="Courier New"/>
+        </w:rPr>
+        <w:t>a .</w:t>
+      </w:r>
+      <w:proofErr w:type="spellStart"/>
+      <w:r>
+        <w:rPr>
+          <w:rFonts w:cs="Courier New"/>
+        </w:rPr>
+        <w:t>rawSignals</w:t>
+      </w:r>
+      <w:proofErr w:type="spellEnd"/>
+      <w:proofErr w:type="gramEnd"/>
+      <w:r>
+        <w:rPr>
+          <w:rFonts w:cs="Courier New"/>
+        </w:rPr>
+        <w:t xml:space="preserve"> file and will export its information to a pandas </w:t>
+      </w:r>
+      <w:proofErr w:type="spellStart"/>
+      <w:r>
+        <w:rPr>
+          <w:rFonts w:cs="Courier New"/>
+        </w:rPr>
+        <w:t>dataframe</w:t>
+      </w:r>
+      <w:proofErr w:type="spellEnd"/>
+      <w:r>
+        <w:rPr>
+          <w:rFonts w:cs="Courier New"/>
+        </w:rPr>
+        <w:t xml:space="preserve">. </w:t>
+      </w:r>
+      <w:r>
+        <w:rPr>
+          <w:rFonts w:cs="Courier New"/>
+        </w:rPr>
+        <w:t>If multiple files must be processed, then it is preferable to use:</w:t>
+      </w:r>
+    </w:p>
+    <w:p>
+      <w:pPr>
+        <w:rPr>
+          <w:rFonts w:ascii="Courier New" w:hAnsi="Courier New" w:cs="Courier New"/>
+          <w:sz w:val="20"/>
+          <w:szCs w:val="20"/>
+        </w:rPr>
+      </w:pPr>
+      <w:proofErr w:type="spellStart"/>
+      <w:r>
+        <w:rPr>
+          <w:rFonts w:ascii="Courier New" w:hAnsi="Courier New" w:cs="Courier New"/>
+          <w:sz w:val="20"/>
+          <w:szCs w:val="20"/>
+        </w:rPr>
+        <w:t>read_rawsignals_</w:t>
+      </w:r>
+      <w:proofErr w:type="gramStart"/>
+      <w:r>
+        <w:rPr>
+          <w:rFonts w:ascii="Courier New" w:hAnsi="Courier New" w:cs="Courier New"/>
+          <w:sz w:val="20"/>
+          <w:szCs w:val="20"/>
+        </w:rPr>
+        <w:t>folder</w:t>
+      </w:r>
+      <w:proofErr w:type="spellEnd"/>
+      <w:r>
+        <w:rPr>
+          <w:rFonts w:ascii="Courier New" w:hAnsi="Courier New" w:cs="Courier New"/>
+          <w:sz w:val="20"/>
+          <w:szCs w:val="20"/>
+        </w:rPr>
+        <w:t>(</w:t>
+      </w:r>
+      <w:proofErr w:type="gramEnd"/>
+      <w:r>
+        <w:rPr>
+          <w:rFonts w:ascii="Courier New" w:hAnsi="Courier New" w:cs="Courier New"/>
+          <w:sz w:val="20"/>
+          <w:szCs w:val="20"/>
+        </w:rPr>
+        <w:t>path/to/</w:t>
+      </w:r>
+      <w:proofErr w:type="spellStart"/>
+      <w:r>
+        <w:rPr>
+          <w:rFonts w:ascii="Courier New" w:hAnsi="Courier New" w:cs="Courier New"/>
+          <w:sz w:val="20"/>
+          <w:szCs w:val="20"/>
+        </w:rPr>
+        <w:t>rawsignals</w:t>
+      </w:r>
+      <w:proofErr w:type="spellEnd"/>
+      <w:r>
+        <w:rPr>
+          <w:rFonts w:ascii="Courier New" w:hAnsi="Courier New" w:cs="Courier New"/>
+          <w:sz w:val="20"/>
+          <w:szCs w:val="20"/>
+        </w:rPr>
+        <w:t xml:space="preserve">/folder, </w:t>
+      </w:r>
+      <w:proofErr w:type="spellStart"/>
+      <w:r>
+        <w:rPr>
+          <w:rFonts w:ascii="Courier New" w:hAnsi="Courier New" w:cs="Courier New"/>
+          <w:sz w:val="20"/>
+          <w:szCs w:val="20"/>
+        </w:rPr>
+        <w:t>index_range</w:t>
+      </w:r>
+      <w:proofErr w:type="spellEnd"/>
+      <w:r>
+        <w:rPr>
+          <w:rFonts w:ascii="Courier New" w:hAnsi="Courier New" w:cs="Courier New"/>
+          <w:sz w:val="20"/>
+          <w:szCs w:val="20"/>
+        </w:rPr>
+        <w:t>=””)</w:t>
+      </w:r>
+    </w:p>
+    <w:p>
+      <w:pPr>
+        <w:rPr>
+          <w:rFonts w:cs="Courier New"/>
+        </w:rPr>
+      </w:pPr>
+      <w:r>
+        <w:rPr>
+          <w:rFonts w:cs="Courier New"/>
+        </w:rPr>
+        <w:t xml:space="preserve">which takes a string path to </w:t>
+      </w:r>
+      <w:proofErr w:type="gramStart"/>
+      <w:r>
+        <w:rPr>
+          <w:rFonts w:cs="Courier New"/>
+        </w:rPr>
+        <w:t>a .</w:t>
+      </w:r>
+      <w:proofErr w:type="spellStart"/>
+      <w:r>
+        <w:rPr>
+          <w:rFonts w:cs="Courier New"/>
+        </w:rPr>
+        <w:t>rawSignals</w:t>
+      </w:r>
+      <w:proofErr w:type="spellEnd"/>
+      <w:proofErr w:type="gramEnd"/>
+      <w:r>
+        <w:rPr>
+          <w:rFonts w:cs="Courier New"/>
+        </w:rPr>
+        <w:t xml:space="preserve"> folder and a string index range with the form: “</w:t>
+      </w:r>
+      <w:proofErr w:type="gramStart"/>
+      <w:r>
+        <w:rPr>
+          <w:rFonts w:cs="Courier New"/>
+        </w:rPr>
+        <w:t>#:#</w:t>
+      </w:r>
+      <w:proofErr w:type="gramEnd"/>
+      <w:r>
+        <w:rPr>
+          <w:rFonts w:cs="Courier New"/>
+        </w:rPr>
+        <w:t xml:space="preserve">:#”. The first number is the index of the first file you want to analyze. The second is the </w:t>
+      </w:r>
+      <w:r>
+        <w:rPr>
+          <w:rFonts w:cs="Courier New"/>
+        </w:rPr>
+        <w:lastRenderedPageBreak/>
+        <w:t>index of the last file you want to analyze. The third number is to step a certain amount</w:t>
+      </w:r>
+      <w:r>
+        <w:rPr>
+          <w:rFonts w:cs="Courier New"/>
+        </w:rPr>
+        <w:t xml:space="preserve">. </w:t>
+      </w:r>
+      <w:r>
+        <w:rPr>
+          <w:rFonts w:cs="Courier New"/>
+        </w:rPr>
+        <w:t>See examples below.</w:t>
+      </w:r>
+    </w:p>
+    <w:p>
+      <w:pPr>
+        <w:pStyle w:val="Heading3"/>
+      </w:pPr>
+      <w:r>
+        <w:t>5.1.1b exporter.py Examples</w:t>
+      </w:r>
+    </w:p>
+    <w:p>
+      <w:r>
+        <w:drawing>
+          <wp:inline distT="0" distB="0" distL="0" distR="0" wp14:anchorId="729D1DE8" wp14:editId="2F11B9EB">
+            <wp:extent cx="5740400" cy="3048000"/>
+            <wp:effectExtent l="0" t="0" r="0" b="0"/>
+            <wp:docPr id="212179956" name="Picture 1" descr="Text&#10;&#10;AI-generated content may be incorrect."/>
+            <wp:cNvGraphicFramePr>
+              <a:graphicFrameLocks xmlns:a="http://schemas.openxmlformats.org/drawingml/2006/main" noChangeAspect="1"/>
+            </wp:cNvGraphicFramePr>
+            <a:graphic xmlns:a="http://schemas.openxmlformats.org/drawingml/2006/main">
+              <a:graphicData uri="http://schemas.openxmlformats.org/drawingml/2006/picture">
+                <pic:pic xmlns:pic="http://schemas.openxmlformats.org/drawingml/2006/picture">
+                  <pic:nvPicPr>
+                    <pic:cNvPr id="212179956" name="Picture 1" descr="Text&#10;&#10;AI-generated content may be incorrect."/>
+                    <pic:cNvPicPr/>
+                  </pic:nvPicPr>
+                  <pic:blipFill>
+                    <a:blip r:embed="rId14"/>
+                    <a:stretch>
+                      <a:fillRect/>
+                    </a:stretch>
+                  </pic:blipFill>
+                  <pic:spPr>
+                    <a:xfrm>
+                      <a:off x="0" y="0"/>
+                      <a:ext cx="5740400" cy="3048000"/>
+                    </a:xfrm>
+                    <a:prstGeom prst="rect">
+                      <a:avLst/>
+                    </a:prstGeom>
+                  </pic:spPr>
+                </pic:pic>
+              </a:graphicData>
+            </a:graphic>
+          </wp:inline>
+        </w:drawing>
+      </w:r>
+    </w:p>
+    <w:p>
+      <w:pPr>
+        <w:pStyle w:val="Heading3"/>
+      </w:pPr>
+      <w:r>
+        <w:t>5.1.2a plotter.py</w:t>
+      </w:r>
+    </w:p>
+    <w:p>
+      <w:pPr>
+        <w:pStyle w:val="Heading3"/>
+      </w:pPr>
+      <w:r>
+        <w:t>5.1.2b plotter.py Examples</w:t>
+      </w:r>
+    </w:p>
+    <w:p>
+      <w:r>
+        <w:t>WIP</w:t>
+      </w:r>
+    </w:p>
+    <w:p/>
+    <w:p>
+      <w:pPr>
+        <w:pStyle w:val="Heading2"/>
+      </w:pPr>
+      <w:r>
+        <w:t>5.2 Example Notebook Files</w:t>
+      </w:r>
+    </w:p>
+    <w:p>
+      <w:r>
+        <w:t xml:space="preserve">HERMES contains an example notebook of many of the functions shown above in the file </w:t>
+      </w:r>
+      <w:proofErr w:type="spellStart"/>
+      <w:r>
+        <w:rPr>
+          <w:rFonts w:ascii="Courier New" w:hAnsi="Courier New" w:cs="Courier New"/>
+        </w:rPr>
+        <w:t>analysis_</w:t>
+      </w:r>
+      <w:proofErr w:type="gramStart"/>
+      <w:r>
+        <w:rPr>
+          <w:rFonts w:ascii="Courier New" w:hAnsi="Courier New" w:cs="Courier New"/>
+        </w:rPr>
+        <w:t>hermes.ipynb</w:t>
+      </w:r>
+      <w:proofErr w:type="spellEnd"/>
+      <w:proofErr w:type="gramEnd"/>
+      <w:r>
+        <w:t xml:space="preserve">. This file is laid out in a way that is intended to be as easy as possible to get started with. </w:t>
+      </w:r>
+      <w:r>
+        <w:t xml:space="preserve">This file also contains a cell of print statements meant to provide with basic diagnostic information about the </w:t>
+      </w:r>
+      <w:proofErr w:type="spellStart"/>
+      <w:r>
+        <w:t>dataframes</w:t>
+      </w:r>
+      <w:proofErr w:type="spellEnd"/>
+      <w:r>
+        <w:t xml:space="preserve"> created. It is also recommended to use the extension ‘Data Wrangler’ to easily visualize data in a </w:t>
+      </w:r>
+      <w:proofErr w:type="spellStart"/>
+      <w:r>
+        <w:t>Jupyter</w:t>
+      </w:r>
+      <w:proofErr w:type="spellEnd"/>
+      <w:r>
+        <w:t xml:space="preserve"> notebook. </w:t>
+      </w:r>
+    </w:p>
+    <w:p/>
+    <w:p/>
     <w:sectPr>
       <w:pgSz w:w="12240" w:h="15840"/>
       <w:pgMar w:top="1440" w:right="1440" w:bottom="1440" w:left="1440" w:header="720" w:footer="720" w:gutter="0"/>
@@ -5077,6 +5919,124 @@
 <file path=word/numbering.xml><?xml version="1.0" encoding="utf-8"?>
 <w:numbering xmlns:wpc="http://schemas.microsoft.com/office/word/2010/wordprocessingCanvas" xmlns:cx="http://schemas.microsoft.com/office/drawing/2014/chartex" xmlns:cx1="http://schemas.microsoft.com/office/drawing/2015/9/8/chartex" xmlns:cx2="http://schemas.microsoft.com/office/drawing/2015/10/21/chartex" xmlns:cx3="http://schemas.microsoft.com/office/drawing/2016/5/9/chartex" xmlns:cx4="http://schemas.microsoft.com/office/drawing/2016/5/10/chartex" xmlns:cx5="http://schemas.microsoft.com/office/drawing/2016/5/11/chartex" xmlns:cx6="http://schemas.microsoft.com/office/drawing/2016/5/12/chartex" xmlns:cx7="http://schemas.microsoft.com/office/drawing/2016/5/13/chartex" xmlns:cx8="http://schemas.microsoft.com/office/drawing/2016/5/14/chartex" xmlns:mc="http://schemas.openxmlformats.org/markup-compatibility/2006" xmlns:aink="http://schemas.microsoft.com/office/drawing/2016/ink" xmlns:am3d="http://schemas.microsoft.com/office/drawing/2017/model3d" xmlns:o="urn:schemas-microsoft-com:office:office" xmlns:oel="http://schemas.microsoft.com/office/2019/extlst" xmlns:r="http://schemas.openxmlformats.org/officeDocument/2006/relationships" xmlns:m="http://schemas.openxmlformats.org/officeDocument/2006/math" xmlns:v="urn:schemas-microsoft-com:vml" xmlns:wp14="http://schemas.microsoft.com/office/word/2010/wordprocessingDrawing" xmlns:wp="http://schemas.openxmlformats.org/drawingml/2006/wordprocessingDrawing" xmlns:w10="urn:schemas-microsoft-com:office:word" xmlns:w="http://schemas.openxmlformats.org/wordprocessingml/2006/main" xmlns:w14="http://schemas.microsoft.com/office/word/2010/wordml" xmlns:w15="http://schemas.microsoft.com/office/word/2012/wordml" xmlns:w16cex="http://schemas.microsoft.com/office/word/2018/wordml/cex" xmlns:w16cid="http://schemas.microsoft.com/office/word/2016/wordml/cid" xmlns:w16="http://schemas.microsoft.com/office/word/2018/wordml" xmlns:w16du="http://schemas.microsoft.com/office/word/2023/wordml/word16du" xmlns:w16sdtdh="http://schemas.microsoft.com/office/word/2020/wordml/sdtdatahash" xmlns:w16sdtfl="http://schemas.microsoft.com/office/word/2024/wordml/sdtformatlock" xmlns:w16se="http://schemas.microsoft.com/office/word/2015/wordml/symex" xmlns:wpg="http://schemas.microsoft.com/office/word/2010/wordprocessingGroup" xmlns:wpi="http://schemas.microsoft.com/office/word/2010/wordprocessingInk" xmlns:wne="http://schemas.microsoft.com/office/word/2006/wordml" xmlns:wps="http://schemas.microsoft.com/office/word/2010/wordprocessingShape" mc:Ignorable="w14 w15 w16se w16cid w16 w16cex w16sdtdh w16sdtfl w16du wp14">
   <w:abstractNum w:abstractNumId="0" w15:restartNumberingAfterBreak="0">
+    <w:nsid w:val="06605226"/>
+    <w:multiLevelType w:val="multilevel"/>
+    <w:tmpl w:val="0FDE22CC"/>
+    <w:styleLink w:val="CurrentList1"/>
+    <w:lvl w:ilvl="0">
+      <w:start w:val="1"/>
+      <w:numFmt w:val="decimal"/>
+      <w:lvlText w:val="%1."/>
+      <w:lvlJc w:val="left"/>
+      <w:pPr>
+        <w:tabs>
+          <w:tab w:val="num" w:pos="720"/>
+        </w:tabs>
+        <w:ind w:left="720" w:hanging="360"/>
+      </w:pPr>
+    </w:lvl>
+    <w:lvl w:ilvl="1">
+      <w:start w:val="1"/>
+      <w:numFmt w:val="bullet"/>
+      <w:lvlText w:val="o"/>
+      <w:lvlJc w:val="left"/>
+      <w:pPr>
+        <w:tabs>
+          <w:tab w:val="num" w:pos="1440"/>
+        </w:tabs>
+        <w:ind w:left="1440" w:hanging="360"/>
+      </w:pPr>
+      <w:rPr>
+        <w:rFonts w:ascii="Courier New" w:hAnsi="Courier New" w:hint="default"/>
+        <w:sz w:val="20"/>
+      </w:rPr>
+    </w:lvl>
+    <w:lvl w:ilvl="2">
+      <w:start w:val="1"/>
+      <w:numFmt w:val="decimal"/>
+      <w:lvlText w:val="%3."/>
+      <w:lvlJc w:val="left"/>
+      <w:pPr>
+        <w:tabs>
+          <w:tab w:val="num" w:pos="2160"/>
+        </w:tabs>
+        <w:ind w:left="2160" w:hanging="360"/>
+      </w:pPr>
+    </w:lvl>
+    <w:lvl w:ilvl="3">
+      <w:start w:val="1"/>
+      <w:numFmt w:val="decimal"/>
+      <w:lvlText w:val="%4."/>
+      <w:lvlJc w:val="left"/>
+      <w:pPr>
+        <w:tabs>
+          <w:tab w:val="num" w:pos="2880"/>
+        </w:tabs>
+        <w:ind w:left="2880" w:hanging="360"/>
+      </w:pPr>
+    </w:lvl>
+    <w:lvl w:ilvl="4">
+      <w:start w:val="1"/>
+      <w:numFmt w:val="decimal"/>
+      <w:lvlText w:val="%5."/>
+      <w:lvlJc w:val="left"/>
+      <w:pPr>
+        <w:tabs>
+          <w:tab w:val="num" w:pos="3600"/>
+        </w:tabs>
+        <w:ind w:left="3600" w:hanging="360"/>
+      </w:pPr>
+    </w:lvl>
+    <w:lvl w:ilvl="5">
+      <w:start w:val="1"/>
+      <w:numFmt w:val="decimal"/>
+      <w:lvlText w:val="%6."/>
+      <w:lvlJc w:val="left"/>
+      <w:pPr>
+        <w:tabs>
+          <w:tab w:val="num" w:pos="4320"/>
+        </w:tabs>
+        <w:ind w:left="4320" w:hanging="360"/>
+      </w:pPr>
+    </w:lvl>
+    <w:lvl w:ilvl="6">
+      <w:start w:val="1"/>
+      <w:numFmt w:val="decimal"/>
+      <w:lvlText w:val="%7."/>
+      <w:lvlJc w:val="left"/>
+      <w:pPr>
+        <w:tabs>
+          <w:tab w:val="num" w:pos="5040"/>
+        </w:tabs>
+        <w:ind w:left="5040" w:hanging="360"/>
+      </w:pPr>
+    </w:lvl>
+    <w:lvl w:ilvl="7">
+      <w:start w:val="1"/>
+      <w:numFmt w:val="decimal"/>
+      <w:lvlText w:val="%8."/>
+      <w:lvlJc w:val="left"/>
+      <w:pPr>
+        <w:tabs>
+          <w:tab w:val="num" w:pos="5760"/>
+        </w:tabs>
+        <w:ind w:left="5760" w:hanging="360"/>
+      </w:pPr>
+    </w:lvl>
+    <w:lvl w:ilvl="8">
+      <w:start w:val="1"/>
+      <w:numFmt w:val="decimal"/>
+      <w:lvlText w:val="%9."/>
+      <w:lvlJc w:val="left"/>
+      <w:pPr>
+        <w:tabs>
+          <w:tab w:val="num" w:pos="6480"/>
+        </w:tabs>
+        <w:ind w:left="6480" w:hanging="360"/>
+      </w:pPr>
+    </w:lvl>
+  </w:abstractNum>
+  <w:abstractNum w:abstractNumId="1" w15:restartNumberingAfterBreak="0">
     <w:nsid w:val="0B2F38F9"/>
     <w:multiLevelType w:val="multilevel"/>
     <w:tmpl w:val="C65E7620"/>
@@ -5221,7 +6181,7 @@
       </w:rPr>
     </w:lvl>
   </w:abstractNum>
-  <w:abstractNum w:abstractNumId="1" w15:restartNumberingAfterBreak="0">
+  <w:abstractNum w:abstractNumId="2" w15:restartNumberingAfterBreak="0">
     <w:nsid w:val="13333A87"/>
     <w:multiLevelType w:val="multilevel"/>
     <w:tmpl w:val="F5CE9AEC"/>
@@ -5334,7 +6294,7 @@
       </w:rPr>
     </w:lvl>
   </w:abstractNum>
-  <w:abstractNum w:abstractNumId="2" w15:restartNumberingAfterBreak="0">
+  <w:abstractNum w:abstractNumId="3" w15:restartNumberingAfterBreak="0">
     <w:nsid w:val="1B0A0486"/>
     <w:multiLevelType w:val="multilevel"/>
     <w:tmpl w:val="B31A5E62"/>
@@ -5479,7 +6439,7 @@
       </w:rPr>
     </w:lvl>
   </w:abstractNum>
-  <w:abstractNum w:abstractNumId="3" w15:restartNumberingAfterBreak="0">
+  <w:abstractNum w:abstractNumId="4" w15:restartNumberingAfterBreak="0">
     <w:nsid w:val="1CC26A7F"/>
     <w:multiLevelType w:val="multilevel"/>
     <w:tmpl w:val="B89A7B00"/>
@@ -5628,7 +6588,7 @@
       </w:rPr>
     </w:lvl>
   </w:abstractNum>
-  <w:abstractNum w:abstractNumId="4" w15:restartNumberingAfterBreak="0">
+  <w:abstractNum w:abstractNumId="5" w15:restartNumberingAfterBreak="0">
     <w:nsid w:val="2D391CA8"/>
     <w:multiLevelType w:val="multilevel"/>
     <w:tmpl w:val="1780FE0E"/>
@@ -5749,7 +6709,7 @@
       </w:rPr>
     </w:lvl>
   </w:abstractNum>
-  <w:abstractNum w:abstractNumId="5" w15:restartNumberingAfterBreak="0">
+  <w:abstractNum w:abstractNumId="6" w15:restartNumberingAfterBreak="0">
     <w:nsid w:val="31E73565"/>
     <w:multiLevelType w:val="multilevel"/>
     <w:tmpl w:val="430C9908"/>
@@ -5898,7 +6858,7 @@
       </w:rPr>
     </w:lvl>
   </w:abstractNum>
-  <w:abstractNum w:abstractNumId="6" w15:restartNumberingAfterBreak="0">
+  <w:abstractNum w:abstractNumId="7" w15:restartNumberingAfterBreak="0">
     <w:nsid w:val="421B3C54"/>
     <w:multiLevelType w:val="multilevel"/>
     <w:tmpl w:val="32764BE4"/>
@@ -6047,7 +7007,7 @@
       </w:rPr>
     </w:lvl>
   </w:abstractNum>
-  <w:abstractNum w:abstractNumId="7" w15:restartNumberingAfterBreak="0">
+  <w:abstractNum w:abstractNumId="8" w15:restartNumberingAfterBreak="0">
     <w:nsid w:val="4CDD6F6C"/>
     <w:multiLevelType w:val="multilevel"/>
     <w:tmpl w:val="7F9615D8"/>
@@ -6160,7 +7120,7 @@
       </w:rPr>
     </w:lvl>
   </w:abstractNum>
-  <w:abstractNum w:abstractNumId="8" w15:restartNumberingAfterBreak="0">
+  <w:abstractNum w:abstractNumId="9" w15:restartNumberingAfterBreak="0">
     <w:nsid w:val="64277CB4"/>
     <w:multiLevelType w:val="multilevel"/>
     <w:tmpl w:val="B818E846"/>
@@ -6277,7 +7237,7 @@
       </w:pPr>
     </w:lvl>
   </w:abstractNum>
-  <w:abstractNum w:abstractNumId="9" w15:restartNumberingAfterBreak="0">
+  <w:abstractNum w:abstractNumId="10" w15:restartNumberingAfterBreak="0">
     <w:nsid w:val="6C6C26FB"/>
     <w:multiLevelType w:val="hybridMultilevel"/>
     <w:tmpl w:val="1BDA0520"/>
@@ -6366,7 +7326,7 @@
       </w:pPr>
     </w:lvl>
   </w:abstractNum>
-  <w:abstractNum w:abstractNumId="10" w15:restartNumberingAfterBreak="0">
+  <w:abstractNum w:abstractNumId="11" w15:restartNumberingAfterBreak="0">
     <w:nsid w:val="6D895E68"/>
     <w:multiLevelType w:val="multilevel"/>
     <w:tmpl w:val="0FDE22CC"/>
@@ -6483,7 +7443,7 @@
       </w:pPr>
     </w:lvl>
   </w:abstractNum>
-  <w:abstractNum w:abstractNumId="11" w15:restartNumberingAfterBreak="0">
+  <w:abstractNum w:abstractNumId="12" w15:restartNumberingAfterBreak="0">
     <w:nsid w:val="75B56780"/>
     <w:multiLevelType w:val="hybridMultilevel"/>
     <w:tmpl w:val="5002EAFC"/>
@@ -6572,7 +7532,7 @@
       </w:pPr>
     </w:lvl>
   </w:abstractNum>
-  <w:abstractNum w:abstractNumId="12" w15:restartNumberingAfterBreak="0">
+  <w:abstractNum w:abstractNumId="13" w15:restartNumberingAfterBreak="0">
     <w:nsid w:val="7C592432"/>
     <w:multiLevelType w:val="hybridMultilevel"/>
     <w:tmpl w:val="7B78376A"/>
@@ -6658,7 +7618,120 @@
       </w:pPr>
     </w:lvl>
   </w:abstractNum>
-  <w:abstractNum w:abstractNumId="13" w15:restartNumberingAfterBreak="0">
+  <w:abstractNum w:abstractNumId="14" w15:restartNumberingAfterBreak="0">
+    <w:nsid w:val="7DC25186"/>
+    <w:multiLevelType w:val="multilevel"/>
+    <w:tmpl w:val="7F9615D8"/>
+    <w:lvl w:ilvl="0">
+      <w:start w:val="3"/>
+      <w:numFmt w:val="decimal"/>
+      <w:lvlText w:val="%1"/>
+      <w:lvlJc w:val="left"/>
+      <w:pPr>
+        <w:ind w:left="420" w:hanging="420"/>
+      </w:pPr>
+      <w:rPr>
+        <w:rFonts w:hint="default"/>
+      </w:rPr>
+    </w:lvl>
+    <w:lvl w:ilvl="1">
+      <w:start w:val="5"/>
+      <w:numFmt w:val="decimal"/>
+      <w:lvlText w:val="%1.%2"/>
+      <w:lvlJc w:val="left"/>
+      <w:pPr>
+        <w:ind w:left="720" w:hanging="720"/>
+      </w:pPr>
+      <w:rPr>
+        <w:rFonts w:hint="default"/>
+      </w:rPr>
+    </w:lvl>
+    <w:lvl w:ilvl="2">
+      <w:start w:val="1"/>
+      <w:numFmt w:val="decimal"/>
+      <w:lvlText w:val="%1.%2.%3"/>
+      <w:lvlJc w:val="left"/>
+      <w:pPr>
+        <w:ind w:left="720" w:hanging="720"/>
+      </w:pPr>
+      <w:rPr>
+        <w:rFonts w:hint="default"/>
+      </w:rPr>
+    </w:lvl>
+    <w:lvl w:ilvl="3">
+      <w:start w:val="1"/>
+      <w:numFmt w:val="decimal"/>
+      <w:lvlText w:val="%1.%2.%3.%4"/>
+      <w:lvlJc w:val="left"/>
+      <w:pPr>
+        <w:ind w:left="1080" w:hanging="1080"/>
+      </w:pPr>
+      <w:rPr>
+        <w:rFonts w:hint="default"/>
+      </w:rPr>
+    </w:lvl>
+    <w:lvl w:ilvl="4">
+      <w:start w:val="1"/>
+      <w:numFmt w:val="decimal"/>
+      <w:lvlText w:val="%1.%2.%3.%4.%5"/>
+      <w:lvlJc w:val="left"/>
+      <w:pPr>
+        <w:ind w:left="1440" w:hanging="1440"/>
+      </w:pPr>
+      <w:rPr>
+        <w:rFonts w:hint="default"/>
+      </w:rPr>
+    </w:lvl>
+    <w:lvl w:ilvl="5">
+      <w:start w:val="1"/>
+      <w:numFmt w:val="decimal"/>
+      <w:lvlText w:val="%1.%2.%3.%4.%5.%6"/>
+      <w:lvlJc w:val="left"/>
+      <w:pPr>
+        <w:ind w:left="1440" w:hanging="1440"/>
+      </w:pPr>
+      <w:rPr>
+        <w:rFonts w:hint="default"/>
+      </w:rPr>
+    </w:lvl>
+    <w:lvl w:ilvl="6">
+      <w:start w:val="1"/>
+      <w:numFmt w:val="decimal"/>
+      <w:lvlText w:val="%1.%2.%3.%4.%5.%6.%7"/>
+      <w:lvlJc w:val="left"/>
+      <w:pPr>
+        <w:ind w:left="1800" w:hanging="1800"/>
+      </w:pPr>
+      <w:rPr>
+        <w:rFonts w:hint="default"/>
+      </w:rPr>
+    </w:lvl>
+    <w:lvl w:ilvl="7">
+      <w:start w:val="1"/>
+      <w:numFmt w:val="decimal"/>
+      <w:lvlText w:val="%1.%2.%3.%4.%5.%6.%7.%8"/>
+      <w:lvlJc w:val="left"/>
+      <w:pPr>
+        <w:ind w:left="2160" w:hanging="2160"/>
+      </w:pPr>
+      <w:rPr>
+        <w:rFonts w:hint="default"/>
+      </w:rPr>
+    </w:lvl>
+    <w:lvl w:ilvl="8">
+      <w:start w:val="1"/>
+      <w:numFmt w:val="decimal"/>
+      <w:lvlText w:val="%1.%2.%3.%4.%5.%6.%7.%8.%9"/>
+      <w:lvlJc w:val="left"/>
+      <w:pPr>
+        <w:ind w:left="2160" w:hanging="2160"/>
+      </w:pPr>
+      <w:rPr>
+        <w:rFonts w:hint="default"/>
+      </w:rPr>
+    </w:lvl>
+  </w:abstractNum>
+  <w:abstractNum w:abstractNumId="15" w15:restartNumberingAfterBreak="0">
     <w:nsid w:val="7E41453D"/>
     <w:multiLevelType w:val="multilevel"/>
     <w:tmpl w:val="F418C19C"/>
@@ -6808,46 +7881,52 @@
     </w:lvl>
   </w:abstractNum>
   <w:num w:numId="1" w16cid:durableId="564414472">
+    <w:abstractNumId w:val="12"/>
+  </w:num>
+  <w:num w:numId="2" w16cid:durableId="982122511">
+    <w:abstractNumId w:val="5"/>
+  </w:num>
+  <w:num w:numId="3" w16cid:durableId="1814904979">
+    <w:abstractNumId w:val="10"/>
+  </w:num>
+  <w:num w:numId="4" w16cid:durableId="640110804">
+    <w:abstractNumId w:val="9"/>
+  </w:num>
+  <w:num w:numId="5" w16cid:durableId="736516519">
+    <w:abstractNumId w:val="6"/>
+  </w:num>
+  <w:num w:numId="6" w16cid:durableId="687414823">
+    <w:abstractNumId w:val="3"/>
+  </w:num>
+  <w:num w:numId="7" w16cid:durableId="281159671">
+    <w:abstractNumId w:val="15"/>
+  </w:num>
+  <w:num w:numId="8" w16cid:durableId="160391996">
+    <w:abstractNumId w:val="1"/>
+  </w:num>
+  <w:num w:numId="9" w16cid:durableId="1659184608">
+    <w:abstractNumId w:val="7"/>
+  </w:num>
+  <w:num w:numId="10" w16cid:durableId="365714270">
+    <w:abstractNumId w:val="4"/>
+  </w:num>
+  <w:num w:numId="11" w16cid:durableId="1575622362">
+    <w:abstractNumId w:val="2"/>
+  </w:num>
+  <w:num w:numId="12" w16cid:durableId="645621487">
+    <w:abstractNumId w:val="8"/>
+  </w:num>
+  <w:num w:numId="13" w16cid:durableId="549805654">
     <w:abstractNumId w:val="11"/>
   </w:num>
-  <w:num w:numId="2" w16cid:durableId="982122511">
-    <w:abstractNumId w:val="4"/>
-  </w:num>
-  <w:num w:numId="3" w16cid:durableId="1814904979">
-    <w:abstractNumId w:val="9"/>
-  </w:num>
-  <w:num w:numId="4" w16cid:durableId="640110804">
-    <w:abstractNumId w:val="8"/>
-  </w:num>
-  <w:num w:numId="5" w16cid:durableId="736516519">
-    <w:abstractNumId w:val="5"/>
-  </w:num>
-  <w:num w:numId="6" w16cid:durableId="687414823">
-    <w:abstractNumId w:val="2"/>
-  </w:num>
-  <w:num w:numId="7" w16cid:durableId="281159671">
+  <w:num w:numId="14" w16cid:durableId="1551572102">
     <w:abstractNumId w:val="13"/>
   </w:num>
-  <w:num w:numId="8" w16cid:durableId="160391996">
+  <w:num w:numId="15" w16cid:durableId="1357341485">
+    <w:abstractNumId w:val="14"/>
+  </w:num>
+  <w:num w:numId="16" w16cid:durableId="1072194795">
     <w:abstractNumId w:val="0"/>
-  </w:num>
-  <w:num w:numId="9" w16cid:durableId="1659184608">
-    <w:abstractNumId w:val="6"/>
-  </w:num>
-  <w:num w:numId="10" w16cid:durableId="365714270">
-    <w:abstractNumId w:val="3"/>
-  </w:num>
-  <w:num w:numId="11" w16cid:durableId="1575622362">
-    <w:abstractNumId w:val="1"/>
-  </w:num>
-  <w:num w:numId="12" w16cid:durableId="645621487">
-    <w:abstractNumId w:val="7"/>
-  </w:num>
-  <w:num w:numId="13" w16cid:durableId="549805654">
-    <w:abstractNumId w:val="10"/>
-  </w:num>
-  <w:num w:numId="14" w16cid:durableId="1551572102">
-    <w:abstractNumId w:val="12"/>
   </w:num>
 </w:numbering>
 </file>
@@ -7994,6 +9073,16 @@
       <w:bCs/>
     </w:rPr>
   </w:style>
+  <w:style w:type="numbering" w:customStyle="1" w:styleId="CurrentList1">
+    <w:name w:val="Current List1"/>
+    <w:uiPriority w:val="99"/>
+    <w:rsid w:val="00010A7D"/>
+    <w:pPr>
+      <w:numPr>
+        <w:numId w:val="16"/>
+      </w:numPr>
+    </w:pPr>
+  </w:style>
 </w:styles>
 </file>
 
@@ -8297,7 +9386,7 @@
 </file>
 
 <file path=customXml/itemProps1.xml><?xml version="1.0" encoding="utf-8"?>
-<ds:datastoreItem xmlns:ds="http://schemas.openxmlformats.org/officeDocument/2006/customXml" ds:itemID="{A55EECB5-9913-604F-B76E-17FF6C6B43E0}">
+<ds:datastoreItem xmlns:ds="http://schemas.openxmlformats.org/officeDocument/2006/customXml" ds:itemID="{D3D081DD-296B-7548-B2B2-AF8DA74AD36F}">
   <ds:schemaRefs>
     <ds:schemaRef ds:uri="http://schemas.openxmlformats.org/officeDocument/2006/bibliography"/>
   </ds:schemaRefs>

</xml_diff>